<commit_message>
Mod: aggiunti al rad i punti 3.4.3, 3.4.4
</commit_message>
<xml_diff>
--- a/Workspace/RAD/punti singoli - seconda parte/ClassDiagram/Tabella degli oggetti.docx
+++ b/Workspace/RAD/punti singoli - seconda parte/ClassDiagram/Tabella degli oggetti.docx
@@ -14,6 +14,9 @@
         <w:gridCol w:w="3210"/>
       </w:tblGrid>
       <w:tr>
+        <w:trPr>
+          <w:trHeight w:val="699"/>
+        </w:trPr>
         <w:tc>
           <w:tcPr>
             <w:tcW w:w="3209" w:type="dxa"/>
@@ -24,13 +27,17 @@
               <w:jc w:val="center"/>
               <w:rPr>
                 <w:rFonts w:ascii="Times New Roman" w:hAnsi="Times New Roman" w:cs="Times New Roman"/>
-                <w:sz w:val="24"/>
-                <w:szCs w:val="24"/>
-              </w:rPr>
-            </w:pPr>
-            <w:r>
-              <w:rPr>
-                <w:rFonts w:ascii="Times New Roman" w:hAnsi="Times New Roman" w:cs="Times New Roman"/>
+                <w:b/>
+                <w:bCs/>
+                <w:sz w:val="24"/>
+                <w:szCs w:val="24"/>
+              </w:rPr>
+            </w:pPr>
+            <w:r>
+              <w:rPr>
+                <w:rFonts w:ascii="Times New Roman" w:hAnsi="Times New Roman" w:cs="Times New Roman"/>
+                <w:b/>
+                <w:bCs/>
                 <w:sz w:val="24"/>
                 <w:szCs w:val="24"/>
               </w:rPr>
@@ -48,13 +55,17 @@
               <w:jc w:val="center"/>
               <w:rPr>
                 <w:rFonts w:ascii="Times New Roman" w:hAnsi="Times New Roman" w:cs="Times New Roman"/>
-                <w:sz w:val="24"/>
-                <w:szCs w:val="24"/>
-              </w:rPr>
-            </w:pPr>
-            <w:r>
-              <w:rPr>
-                <w:rFonts w:ascii="Times New Roman" w:hAnsi="Times New Roman" w:cs="Times New Roman"/>
+                <w:b/>
+                <w:bCs/>
+                <w:sz w:val="24"/>
+                <w:szCs w:val="24"/>
+              </w:rPr>
+            </w:pPr>
+            <w:r>
+              <w:rPr>
+                <w:rFonts w:ascii="Times New Roman" w:hAnsi="Times New Roman" w:cs="Times New Roman"/>
+                <w:b/>
+                <w:bCs/>
                 <w:sz w:val="24"/>
                 <w:szCs w:val="24"/>
               </w:rPr>
@@ -72,13 +83,17 @@
               <w:jc w:val="center"/>
               <w:rPr>
                 <w:rFonts w:ascii="Times New Roman" w:hAnsi="Times New Roman" w:cs="Times New Roman"/>
-                <w:sz w:val="24"/>
-                <w:szCs w:val="24"/>
-              </w:rPr>
-            </w:pPr>
-            <w:r>
-              <w:rPr>
-                <w:rFonts w:ascii="Times New Roman" w:hAnsi="Times New Roman" w:cs="Times New Roman"/>
+                <w:b/>
+                <w:bCs/>
+                <w:sz w:val="24"/>
+                <w:szCs w:val="24"/>
+              </w:rPr>
+            </w:pPr>
+            <w:r>
+              <w:rPr>
+                <w:rFonts w:ascii="Times New Roman" w:hAnsi="Times New Roman" w:cs="Times New Roman"/>
+                <w:b/>
+                <w:bCs/>
                 <w:sz w:val="24"/>
                 <w:szCs w:val="24"/>
               </w:rPr>
@@ -124,7 +139,6 @@
                 <w:szCs w:val="24"/>
               </w:rPr>
             </w:pPr>
-            <w:proofErr w:type="spellStart"/>
             <w:r>
               <w:rPr>
                 <w:rFonts w:ascii="Times New Roman" w:hAnsi="Times New Roman" w:cs="Times New Roman"/>
@@ -133,7 +147,6 @@
               </w:rPr>
               <w:t>Entity</w:t>
             </w:r>
-            <w:proofErr w:type="spellEnd"/>
           </w:p>
         </w:tc>
         <w:tc>
@@ -174,32 +187,37 @@
                 <w:szCs w:val="24"/>
               </w:rPr>
             </w:pPr>
-            <w:proofErr w:type="spellStart"/>
-            <w:r>
-              <w:rPr>
-                <w:rFonts w:ascii="Times New Roman" w:hAnsi="Times New Roman" w:cs="Times New Roman"/>
-                <w:sz w:val="24"/>
-                <w:szCs w:val="24"/>
-              </w:rPr>
-              <w:t>CatalogoUtente</w:t>
-            </w:r>
-            <w:proofErr w:type="spellEnd"/>
-          </w:p>
-        </w:tc>
-        <w:tc>
-          <w:tcPr>
-            <w:tcW w:w="3209" w:type="dxa"/>
-            <w:vAlign w:val="center"/>
-          </w:tcPr>
-          <w:p>
-            <w:pPr>
-              <w:rPr>
-                <w:rFonts w:ascii="Times New Roman" w:hAnsi="Times New Roman" w:cs="Times New Roman"/>
-                <w:sz w:val="24"/>
-                <w:szCs w:val="24"/>
-              </w:rPr>
-            </w:pPr>
-            <w:proofErr w:type="spellStart"/>
+            <w:r>
+              <w:rPr>
+                <w:rFonts w:ascii="Times New Roman" w:hAnsi="Times New Roman" w:cs="Times New Roman"/>
+                <w:sz w:val="24"/>
+                <w:szCs w:val="24"/>
+              </w:rPr>
+              <w:t>CatalogoUtent</w:t>
+            </w:r>
+            <w:r>
+              <w:rPr>
+                <w:rFonts w:ascii="Times New Roman" w:hAnsi="Times New Roman" w:cs="Times New Roman"/>
+                <w:sz w:val="24"/>
+                <w:szCs w:val="24"/>
+              </w:rPr>
+              <w:t>i</w:t>
+            </w:r>
+          </w:p>
+        </w:tc>
+        <w:tc>
+          <w:tcPr>
+            <w:tcW w:w="3209" w:type="dxa"/>
+            <w:vAlign w:val="center"/>
+          </w:tcPr>
+          <w:p>
+            <w:pPr>
+              <w:rPr>
+                <w:rFonts w:ascii="Times New Roman" w:hAnsi="Times New Roman" w:cs="Times New Roman"/>
+                <w:sz w:val="24"/>
+                <w:szCs w:val="24"/>
+              </w:rPr>
+            </w:pPr>
             <w:r>
               <w:rPr>
                 <w:rFonts w:ascii="Times New Roman" w:hAnsi="Times New Roman" w:cs="Times New Roman"/>
@@ -208,7 +226,6 @@
               </w:rPr>
               <w:t>Entity</w:t>
             </w:r>
-            <w:proofErr w:type="spellEnd"/>
           </w:p>
         </w:tc>
         <w:tc>
@@ -272,7 +289,6 @@
                 <w:szCs w:val="24"/>
               </w:rPr>
             </w:pPr>
-            <w:proofErr w:type="spellStart"/>
             <w:r>
               <w:rPr>
                 <w:rFonts w:ascii="Times New Roman" w:hAnsi="Times New Roman" w:cs="Times New Roman"/>
@@ -281,7 +297,6 @@
               </w:rPr>
               <w:t>Entity</w:t>
             </w:r>
-            <w:proofErr w:type="spellEnd"/>
           </w:p>
         </w:tc>
         <w:tc>
@@ -303,7 +318,23 @@
                 <w:sz w:val="24"/>
                 <w:szCs w:val="24"/>
               </w:rPr>
-              <w:t>Rappresenta le task che vengono assegnate da parte di un supervisore ad un dipendente all’interno del sistema</w:t>
+              <w:t xml:space="preserve">Rappresenta </w:t>
+            </w:r>
+            <w:r>
+              <w:rPr>
+                <w:rFonts w:ascii="Times New Roman" w:hAnsi="Times New Roman" w:cs="Times New Roman"/>
+                <w:sz w:val="24"/>
+                <w:szCs w:val="24"/>
+              </w:rPr>
+              <w:t>i task</w:t>
+            </w:r>
+            <w:r>
+              <w:rPr>
+                <w:rFonts w:ascii="Times New Roman" w:hAnsi="Times New Roman" w:cs="Times New Roman"/>
+                <w:sz w:val="24"/>
+                <w:szCs w:val="24"/>
+              </w:rPr>
+              <w:t xml:space="preserve"> che vengono assegnate da parte di un supervisore ad un dipendente all’interno del sistema</w:t>
             </w:r>
           </w:p>
         </w:tc>
@@ -322,7 +353,6 @@
                 <w:szCs w:val="24"/>
               </w:rPr>
             </w:pPr>
-            <w:proofErr w:type="spellStart"/>
             <w:r>
               <w:rPr>
                 <w:rFonts w:ascii="Times New Roman" w:hAnsi="Times New Roman" w:cs="Times New Roman"/>
@@ -331,23 +361,21 @@
               </w:rPr>
               <w:t>CatalogoTask</w:t>
             </w:r>
-            <w:proofErr w:type="spellEnd"/>
-          </w:p>
-        </w:tc>
-        <w:tc>
-          <w:tcPr>
-            <w:tcW w:w="3209" w:type="dxa"/>
-            <w:vAlign w:val="center"/>
-          </w:tcPr>
-          <w:p>
-            <w:pPr>
-              <w:rPr>
-                <w:rFonts w:ascii="Times New Roman" w:hAnsi="Times New Roman" w:cs="Times New Roman"/>
-                <w:sz w:val="24"/>
-                <w:szCs w:val="24"/>
-              </w:rPr>
-            </w:pPr>
-            <w:proofErr w:type="spellStart"/>
+          </w:p>
+        </w:tc>
+        <w:tc>
+          <w:tcPr>
+            <w:tcW w:w="3209" w:type="dxa"/>
+            <w:vAlign w:val="center"/>
+          </w:tcPr>
+          <w:p>
+            <w:pPr>
+              <w:rPr>
+                <w:rFonts w:ascii="Times New Roman" w:hAnsi="Times New Roman" w:cs="Times New Roman"/>
+                <w:sz w:val="24"/>
+                <w:szCs w:val="24"/>
+              </w:rPr>
+            </w:pPr>
             <w:r>
               <w:rPr>
                 <w:rFonts w:ascii="Times New Roman" w:hAnsi="Times New Roman" w:cs="Times New Roman"/>
@@ -356,7 +384,6 @@
               </w:rPr>
               <w:t>Entity</w:t>
             </w:r>
-            <w:proofErr w:type="spellEnd"/>
           </w:p>
         </w:tc>
         <w:tc>
@@ -420,7 +447,6 @@
                 <w:szCs w:val="24"/>
               </w:rPr>
             </w:pPr>
-            <w:proofErr w:type="spellStart"/>
             <w:r>
               <w:rPr>
                 <w:rFonts w:ascii="Times New Roman" w:hAnsi="Times New Roman" w:cs="Times New Roman"/>
@@ -429,7 +455,6 @@
               </w:rPr>
               <w:t>Entity</w:t>
             </w:r>
-            <w:proofErr w:type="spellEnd"/>
           </w:p>
         </w:tc>
         <w:tc>
@@ -451,7 +476,15 @@
                 <w:sz w:val="24"/>
                 <w:szCs w:val="24"/>
               </w:rPr>
-              <w:t>Rappresenta gli allegati che un supervisore può aggiungere ad una task</w:t>
+              <w:t xml:space="preserve">Rappresenta gli allegati che un supervisore può aggiungere ad </w:t>
+            </w:r>
+            <w:r>
+              <w:rPr>
+                <w:rFonts w:ascii="Times New Roman" w:hAnsi="Times New Roman" w:cs="Times New Roman"/>
+                <w:sz w:val="24"/>
+                <w:szCs w:val="24"/>
+              </w:rPr>
+              <w:t>un task</w:t>
             </w:r>
           </w:p>
         </w:tc>
@@ -493,7 +526,6 @@
                 <w:szCs w:val="24"/>
               </w:rPr>
             </w:pPr>
-            <w:proofErr w:type="spellStart"/>
             <w:r>
               <w:rPr>
                 <w:rFonts w:ascii="Times New Roman" w:hAnsi="Times New Roman" w:cs="Times New Roman"/>
@@ -502,7 +534,6 @@
               </w:rPr>
               <w:t>Entity</w:t>
             </w:r>
-            <w:proofErr w:type="spellEnd"/>
           </w:p>
         </w:tc>
         <w:tc>
@@ -518,16 +549,14 @@
                 <w:szCs w:val="24"/>
               </w:rPr>
             </w:pPr>
-            <w:proofErr w:type="spellStart"/>
-            <w:r>
-              <w:rPr>
-                <w:rFonts w:ascii="Times New Roman" w:hAnsi="Times New Roman" w:cs="Times New Roman"/>
-                <w:sz w:val="24"/>
-                <w:szCs w:val="24"/>
-              </w:rPr>
-              <w:t>Rappresente</w:t>
-            </w:r>
-            <w:proofErr w:type="spellEnd"/>
+            <w:r>
+              <w:rPr>
+                <w:rFonts w:ascii="Times New Roman" w:hAnsi="Times New Roman" w:cs="Times New Roman"/>
+                <w:sz w:val="24"/>
+                <w:szCs w:val="24"/>
+              </w:rPr>
+              <w:t>Rappresenta</w:t>
+            </w:r>
             <w:r>
               <w:rPr>
                 <w:rFonts w:ascii="Times New Roman" w:hAnsi="Times New Roman" w:cs="Times New Roman"/>
@@ -535,6 +564,2407 @@
                 <w:szCs w:val="24"/>
               </w:rPr>
               <w:t xml:space="preserve"> le notifiche che vengono generate da parte del sistema quando si compiono determinate azioni su un task</w:t>
+            </w:r>
+          </w:p>
+        </w:tc>
+      </w:tr>
+      <w:tr>
+        <w:tc>
+          <w:tcPr>
+            <w:tcW w:w="3209" w:type="dxa"/>
+            <w:vAlign w:val="center"/>
+          </w:tcPr>
+          <w:p>
+            <w:pPr>
+              <w:rPr>
+                <w:rFonts w:ascii="Times New Roman" w:hAnsi="Times New Roman" w:cs="Times New Roman"/>
+                <w:sz w:val="24"/>
+                <w:szCs w:val="24"/>
+              </w:rPr>
+            </w:pPr>
+            <w:r>
+              <w:rPr>
+                <w:rFonts w:ascii="Times New Roman" w:hAnsi="Times New Roman" w:cs="Times New Roman"/>
+                <w:sz w:val="24"/>
+                <w:szCs w:val="24"/>
+              </w:rPr>
+              <w:t>CatalogoNotifiche</w:t>
+            </w:r>
+          </w:p>
+        </w:tc>
+        <w:tc>
+          <w:tcPr>
+            <w:tcW w:w="3209" w:type="dxa"/>
+            <w:vAlign w:val="center"/>
+          </w:tcPr>
+          <w:p>
+            <w:pPr>
+              <w:rPr>
+                <w:rFonts w:ascii="Times New Roman" w:hAnsi="Times New Roman" w:cs="Times New Roman"/>
+                <w:sz w:val="24"/>
+                <w:szCs w:val="24"/>
+              </w:rPr>
+            </w:pPr>
+            <w:r>
+              <w:rPr>
+                <w:rFonts w:ascii="Times New Roman" w:hAnsi="Times New Roman" w:cs="Times New Roman"/>
+                <w:sz w:val="24"/>
+                <w:szCs w:val="24"/>
+              </w:rPr>
+              <w:t>Entity</w:t>
+            </w:r>
+          </w:p>
+        </w:tc>
+        <w:tc>
+          <w:tcPr>
+            <w:tcW w:w="3210" w:type="dxa"/>
+            <w:vAlign w:val="center"/>
+          </w:tcPr>
+          <w:p>
+            <w:pPr>
+              <w:rPr>
+                <w:rFonts w:ascii="Times New Roman" w:hAnsi="Times New Roman" w:cs="Times New Roman"/>
+                <w:sz w:val="24"/>
+                <w:szCs w:val="24"/>
+              </w:rPr>
+            </w:pPr>
+            <w:r>
+              <w:rPr>
+                <w:rFonts w:ascii="Times New Roman" w:hAnsi="Times New Roman" w:cs="Times New Roman"/>
+                <w:sz w:val="24"/>
+                <w:szCs w:val="24"/>
+              </w:rPr>
+              <w:t>Raccoglie le notifiche e ne controlla il ciclo di vita</w:t>
+            </w:r>
+          </w:p>
+        </w:tc>
+      </w:tr>
+      <w:tr>
+        <w:tc>
+          <w:tcPr>
+            <w:tcW w:w="3209" w:type="dxa"/>
+            <w:vAlign w:val="center"/>
+          </w:tcPr>
+          <w:p>
+            <w:pPr>
+              <w:rPr>
+                <w:rFonts w:ascii="Times New Roman" w:hAnsi="Times New Roman" w:cs="Times New Roman"/>
+                <w:sz w:val="24"/>
+                <w:szCs w:val="24"/>
+              </w:rPr>
+            </w:pPr>
+            <w:r>
+              <w:rPr>
+                <w:rFonts w:ascii="Times New Roman" w:hAnsi="Times New Roman" w:cs="Times New Roman"/>
+                <w:sz w:val="24"/>
+                <w:szCs w:val="24"/>
+              </w:rPr>
+              <w:t>LoginPage</w:t>
+            </w:r>
+          </w:p>
+        </w:tc>
+        <w:tc>
+          <w:tcPr>
+            <w:tcW w:w="3209" w:type="dxa"/>
+            <w:vAlign w:val="center"/>
+          </w:tcPr>
+          <w:p>
+            <w:pPr>
+              <w:rPr>
+                <w:rFonts w:ascii="Times New Roman" w:hAnsi="Times New Roman" w:cs="Times New Roman"/>
+                <w:sz w:val="24"/>
+                <w:szCs w:val="24"/>
+              </w:rPr>
+            </w:pPr>
+            <w:r>
+              <w:rPr>
+                <w:rFonts w:ascii="Times New Roman" w:hAnsi="Times New Roman" w:cs="Times New Roman"/>
+                <w:sz w:val="24"/>
+                <w:szCs w:val="24"/>
+              </w:rPr>
+              <w:t>Boundary</w:t>
+            </w:r>
+          </w:p>
+        </w:tc>
+        <w:tc>
+          <w:tcPr>
+            <w:tcW w:w="3210" w:type="dxa"/>
+            <w:vAlign w:val="center"/>
+          </w:tcPr>
+          <w:p>
+            <w:pPr>
+              <w:rPr>
+                <w:rFonts w:ascii="Times New Roman" w:hAnsi="Times New Roman" w:cs="Times New Roman"/>
+                <w:sz w:val="24"/>
+                <w:szCs w:val="24"/>
+              </w:rPr>
+            </w:pPr>
+            <w:r>
+              <w:rPr>
+                <w:rFonts w:ascii="Times New Roman" w:hAnsi="Times New Roman" w:cs="Times New Roman"/>
+                <w:sz w:val="24"/>
+                <w:szCs w:val="24"/>
+              </w:rPr>
+              <w:t>Rappresenta l’interfaccia di login del sistema</w:t>
+            </w:r>
+          </w:p>
+        </w:tc>
+      </w:tr>
+      <w:tr>
+        <w:tc>
+          <w:tcPr>
+            <w:tcW w:w="3209" w:type="dxa"/>
+            <w:vAlign w:val="center"/>
+          </w:tcPr>
+          <w:p>
+            <w:pPr>
+              <w:rPr>
+                <w:rFonts w:ascii="Times New Roman" w:hAnsi="Times New Roman" w:cs="Times New Roman"/>
+                <w:sz w:val="24"/>
+                <w:szCs w:val="24"/>
+              </w:rPr>
+            </w:pPr>
+            <w:r>
+              <w:rPr>
+                <w:rFonts w:ascii="Times New Roman" w:hAnsi="Times New Roman" w:cs="Times New Roman"/>
+                <w:sz w:val="24"/>
+                <w:szCs w:val="24"/>
+              </w:rPr>
+              <w:t>Login_control</w:t>
+            </w:r>
+          </w:p>
+        </w:tc>
+        <w:tc>
+          <w:tcPr>
+            <w:tcW w:w="3209" w:type="dxa"/>
+            <w:vAlign w:val="center"/>
+          </w:tcPr>
+          <w:p>
+            <w:pPr>
+              <w:rPr>
+                <w:rFonts w:ascii="Times New Roman" w:hAnsi="Times New Roman" w:cs="Times New Roman"/>
+                <w:sz w:val="24"/>
+                <w:szCs w:val="24"/>
+              </w:rPr>
+            </w:pPr>
+            <w:r>
+              <w:rPr>
+                <w:rFonts w:ascii="Times New Roman" w:hAnsi="Times New Roman" w:cs="Times New Roman"/>
+                <w:sz w:val="24"/>
+                <w:szCs w:val="24"/>
+              </w:rPr>
+              <w:t>Control</w:t>
+            </w:r>
+          </w:p>
+        </w:tc>
+        <w:tc>
+          <w:tcPr>
+            <w:tcW w:w="3210" w:type="dxa"/>
+            <w:vAlign w:val="center"/>
+          </w:tcPr>
+          <w:p>
+            <w:pPr>
+              <w:rPr>
+                <w:rFonts w:ascii="Times New Roman" w:hAnsi="Times New Roman" w:cs="Times New Roman"/>
+                <w:sz w:val="24"/>
+                <w:szCs w:val="24"/>
+              </w:rPr>
+            </w:pPr>
+            <w:r>
+              <w:rPr>
+                <w:rFonts w:ascii="Times New Roman" w:hAnsi="Times New Roman" w:cs="Times New Roman"/>
+                <w:sz w:val="24"/>
+                <w:szCs w:val="24"/>
+              </w:rPr>
+              <w:t>Rappresenta l’oggetto che permette all’utente di effettuare il login</w:t>
+            </w:r>
+          </w:p>
+        </w:tc>
+      </w:tr>
+      <w:tr>
+        <w:tc>
+          <w:tcPr>
+            <w:tcW w:w="3209" w:type="dxa"/>
+            <w:vAlign w:val="center"/>
+          </w:tcPr>
+          <w:p>
+            <w:pPr>
+              <w:rPr>
+                <w:rFonts w:ascii="Times New Roman" w:hAnsi="Times New Roman" w:cs="Times New Roman"/>
+                <w:sz w:val="24"/>
+                <w:szCs w:val="24"/>
+              </w:rPr>
+            </w:pPr>
+            <w:r>
+              <w:rPr>
+                <w:rFonts w:ascii="Times New Roman" w:hAnsi="Times New Roman" w:cs="Times New Roman"/>
+                <w:sz w:val="24"/>
+                <w:szCs w:val="24"/>
+              </w:rPr>
+              <w:t>HomePage</w:t>
+            </w:r>
+          </w:p>
+        </w:tc>
+        <w:tc>
+          <w:tcPr>
+            <w:tcW w:w="3209" w:type="dxa"/>
+            <w:vAlign w:val="center"/>
+          </w:tcPr>
+          <w:p>
+            <w:pPr>
+              <w:rPr>
+                <w:rFonts w:ascii="Times New Roman" w:hAnsi="Times New Roman" w:cs="Times New Roman"/>
+                <w:sz w:val="24"/>
+                <w:szCs w:val="24"/>
+              </w:rPr>
+            </w:pPr>
+            <w:r>
+              <w:rPr>
+                <w:rFonts w:ascii="Times New Roman" w:hAnsi="Times New Roman" w:cs="Times New Roman"/>
+                <w:sz w:val="24"/>
+                <w:szCs w:val="24"/>
+              </w:rPr>
+              <w:t>Boundary</w:t>
+            </w:r>
+          </w:p>
+        </w:tc>
+        <w:tc>
+          <w:tcPr>
+            <w:tcW w:w="3210" w:type="dxa"/>
+            <w:vAlign w:val="center"/>
+          </w:tcPr>
+          <w:p>
+            <w:pPr>
+              <w:rPr>
+                <w:rFonts w:ascii="Times New Roman" w:hAnsi="Times New Roman" w:cs="Times New Roman"/>
+                <w:sz w:val="24"/>
+                <w:szCs w:val="24"/>
+              </w:rPr>
+            </w:pPr>
+            <w:r>
+              <w:rPr>
+                <w:rFonts w:ascii="Times New Roman" w:hAnsi="Times New Roman" w:cs="Times New Roman"/>
+                <w:sz w:val="24"/>
+                <w:szCs w:val="24"/>
+              </w:rPr>
+              <w:t>Rappresenta l’interfaccia principale di un utente registrato differenziata in basa al tipo di utente (MU_HPD, MU_HPS, MU_HPG)</w:t>
+            </w:r>
+          </w:p>
+        </w:tc>
+      </w:tr>
+      <w:tr>
+        <w:tc>
+          <w:tcPr>
+            <w:tcW w:w="3209" w:type="dxa"/>
+            <w:vAlign w:val="center"/>
+          </w:tcPr>
+          <w:p>
+            <w:pPr>
+              <w:rPr>
+                <w:rFonts w:ascii="Times New Roman" w:hAnsi="Times New Roman" w:cs="Times New Roman"/>
+                <w:sz w:val="24"/>
+                <w:szCs w:val="24"/>
+              </w:rPr>
+            </w:pPr>
+            <w:r>
+              <w:rPr>
+                <w:rFonts w:ascii="Times New Roman" w:hAnsi="Times New Roman" w:cs="Times New Roman"/>
+                <w:sz w:val="24"/>
+                <w:szCs w:val="24"/>
+              </w:rPr>
+              <w:t>Profilo</w:t>
+            </w:r>
+          </w:p>
+        </w:tc>
+        <w:tc>
+          <w:tcPr>
+            <w:tcW w:w="3209" w:type="dxa"/>
+            <w:vAlign w:val="center"/>
+          </w:tcPr>
+          <w:p>
+            <w:pPr>
+              <w:rPr>
+                <w:rFonts w:ascii="Times New Roman" w:hAnsi="Times New Roman" w:cs="Times New Roman"/>
+                <w:sz w:val="24"/>
+                <w:szCs w:val="24"/>
+              </w:rPr>
+            </w:pPr>
+            <w:r>
+              <w:rPr>
+                <w:rFonts w:ascii="Times New Roman" w:hAnsi="Times New Roman" w:cs="Times New Roman"/>
+                <w:sz w:val="24"/>
+                <w:szCs w:val="24"/>
+              </w:rPr>
+              <w:t>Boundary</w:t>
+            </w:r>
+          </w:p>
+        </w:tc>
+        <w:tc>
+          <w:tcPr>
+            <w:tcW w:w="3210" w:type="dxa"/>
+            <w:vAlign w:val="center"/>
+          </w:tcPr>
+          <w:p>
+            <w:pPr>
+              <w:rPr>
+                <w:rFonts w:ascii="Times New Roman" w:hAnsi="Times New Roman" w:cs="Times New Roman"/>
+                <w:sz w:val="24"/>
+                <w:szCs w:val="24"/>
+              </w:rPr>
+            </w:pPr>
+            <w:r>
+              <w:rPr>
+                <w:rFonts w:ascii="Times New Roman" w:hAnsi="Times New Roman" w:cs="Times New Roman"/>
+                <w:sz w:val="24"/>
+                <w:szCs w:val="24"/>
+              </w:rPr>
+              <w:t>Rappresenta la pagina del profilo personale dell’utente</w:t>
+            </w:r>
+          </w:p>
+        </w:tc>
+      </w:tr>
+      <w:tr>
+        <w:tc>
+          <w:tcPr>
+            <w:tcW w:w="3209" w:type="dxa"/>
+            <w:vAlign w:val="center"/>
+          </w:tcPr>
+          <w:p>
+            <w:pPr>
+              <w:rPr>
+                <w:rFonts w:ascii="Times New Roman" w:hAnsi="Times New Roman" w:cs="Times New Roman"/>
+                <w:sz w:val="24"/>
+                <w:szCs w:val="24"/>
+              </w:rPr>
+            </w:pPr>
+            <w:r>
+              <w:rPr>
+                <w:rFonts w:ascii="Times New Roman" w:hAnsi="Times New Roman" w:cs="Times New Roman"/>
+                <w:sz w:val="24"/>
+                <w:szCs w:val="24"/>
+              </w:rPr>
+              <w:t>ViewProfile_control</w:t>
+            </w:r>
+          </w:p>
+        </w:tc>
+        <w:tc>
+          <w:tcPr>
+            <w:tcW w:w="3209" w:type="dxa"/>
+            <w:vAlign w:val="center"/>
+          </w:tcPr>
+          <w:p>
+            <w:pPr>
+              <w:rPr>
+                <w:rFonts w:ascii="Times New Roman" w:hAnsi="Times New Roman" w:cs="Times New Roman"/>
+                <w:sz w:val="24"/>
+                <w:szCs w:val="24"/>
+              </w:rPr>
+            </w:pPr>
+            <w:r>
+              <w:rPr>
+                <w:rFonts w:ascii="Times New Roman" w:hAnsi="Times New Roman" w:cs="Times New Roman"/>
+                <w:sz w:val="24"/>
+                <w:szCs w:val="24"/>
+              </w:rPr>
+              <w:t>Control</w:t>
+            </w:r>
+          </w:p>
+        </w:tc>
+        <w:tc>
+          <w:tcPr>
+            <w:tcW w:w="3210" w:type="dxa"/>
+            <w:vAlign w:val="center"/>
+          </w:tcPr>
+          <w:p>
+            <w:pPr>
+              <w:rPr>
+                <w:rFonts w:ascii="Times New Roman" w:hAnsi="Times New Roman" w:cs="Times New Roman"/>
+                <w:sz w:val="24"/>
+                <w:szCs w:val="24"/>
+              </w:rPr>
+            </w:pPr>
+            <w:r>
+              <w:rPr>
+                <w:rFonts w:ascii="Times New Roman" w:hAnsi="Times New Roman" w:cs="Times New Roman"/>
+                <w:sz w:val="24"/>
+                <w:szCs w:val="24"/>
+              </w:rPr>
+              <w:t>Permette di ridirezionare l’utente alla sua pagina profilo</w:t>
+            </w:r>
+          </w:p>
+        </w:tc>
+      </w:tr>
+      <w:tr>
+        <w:tc>
+          <w:tcPr>
+            <w:tcW w:w="3209" w:type="dxa"/>
+            <w:vAlign w:val="center"/>
+          </w:tcPr>
+          <w:p>
+            <w:pPr>
+              <w:rPr>
+                <w:rFonts w:ascii="Times New Roman" w:hAnsi="Times New Roman" w:cs="Times New Roman"/>
+                <w:sz w:val="24"/>
+                <w:szCs w:val="24"/>
+              </w:rPr>
+            </w:pPr>
+            <w:r>
+              <w:rPr>
+                <w:rFonts w:ascii="Times New Roman" w:hAnsi="Times New Roman" w:cs="Times New Roman"/>
+                <w:sz w:val="24"/>
+                <w:szCs w:val="24"/>
+              </w:rPr>
+              <w:t>Logout_control</w:t>
+            </w:r>
+          </w:p>
+        </w:tc>
+        <w:tc>
+          <w:tcPr>
+            <w:tcW w:w="3209" w:type="dxa"/>
+            <w:vAlign w:val="center"/>
+          </w:tcPr>
+          <w:p>
+            <w:pPr>
+              <w:rPr>
+                <w:rFonts w:ascii="Times New Roman" w:hAnsi="Times New Roman" w:cs="Times New Roman"/>
+                <w:sz w:val="24"/>
+                <w:szCs w:val="24"/>
+              </w:rPr>
+            </w:pPr>
+            <w:r>
+              <w:rPr>
+                <w:rFonts w:ascii="Times New Roman" w:hAnsi="Times New Roman" w:cs="Times New Roman"/>
+                <w:sz w:val="24"/>
+                <w:szCs w:val="24"/>
+              </w:rPr>
+              <w:t>Control</w:t>
+            </w:r>
+          </w:p>
+        </w:tc>
+        <w:tc>
+          <w:tcPr>
+            <w:tcW w:w="3210" w:type="dxa"/>
+            <w:vAlign w:val="center"/>
+          </w:tcPr>
+          <w:p>
+            <w:pPr>
+              <w:rPr>
+                <w:rFonts w:ascii="Times New Roman" w:hAnsi="Times New Roman" w:cs="Times New Roman"/>
+                <w:sz w:val="24"/>
+                <w:szCs w:val="24"/>
+              </w:rPr>
+            </w:pPr>
+            <w:r>
+              <w:rPr>
+                <w:rFonts w:ascii="Times New Roman" w:hAnsi="Times New Roman" w:cs="Times New Roman"/>
+                <w:sz w:val="24"/>
+                <w:szCs w:val="24"/>
+              </w:rPr>
+              <w:t>Permette di effettuare il logout dell’utente.</w:t>
+            </w:r>
+          </w:p>
+        </w:tc>
+      </w:tr>
+      <w:tr>
+        <w:tc>
+          <w:tcPr>
+            <w:tcW w:w="3209" w:type="dxa"/>
+            <w:vAlign w:val="center"/>
+          </w:tcPr>
+          <w:p>
+            <w:pPr>
+              <w:rPr>
+                <w:rFonts w:ascii="Times New Roman" w:hAnsi="Times New Roman" w:cs="Times New Roman"/>
+                <w:sz w:val="24"/>
+                <w:szCs w:val="24"/>
+              </w:rPr>
+            </w:pPr>
+            <w:r>
+              <w:rPr>
+                <w:rFonts w:ascii="Times New Roman" w:hAnsi="Times New Roman" w:cs="Times New Roman"/>
+                <w:sz w:val="24"/>
+                <w:szCs w:val="24"/>
+              </w:rPr>
+              <w:t>Conferma_control</w:t>
+            </w:r>
+          </w:p>
+        </w:tc>
+        <w:tc>
+          <w:tcPr>
+            <w:tcW w:w="3209" w:type="dxa"/>
+            <w:vAlign w:val="center"/>
+          </w:tcPr>
+          <w:p>
+            <w:pPr>
+              <w:rPr>
+                <w:rFonts w:ascii="Times New Roman" w:hAnsi="Times New Roman" w:cs="Times New Roman"/>
+                <w:sz w:val="24"/>
+                <w:szCs w:val="24"/>
+              </w:rPr>
+            </w:pPr>
+            <w:r>
+              <w:rPr>
+                <w:rFonts w:ascii="Times New Roman" w:hAnsi="Times New Roman" w:cs="Times New Roman"/>
+                <w:sz w:val="24"/>
+                <w:szCs w:val="24"/>
+              </w:rPr>
+              <w:t>Control</w:t>
+            </w:r>
+          </w:p>
+        </w:tc>
+        <w:tc>
+          <w:tcPr>
+            <w:tcW w:w="3210" w:type="dxa"/>
+            <w:vAlign w:val="center"/>
+          </w:tcPr>
+          <w:p>
+            <w:pPr>
+              <w:rPr>
+                <w:rFonts w:ascii="Times New Roman" w:hAnsi="Times New Roman" w:cs="Times New Roman"/>
+                <w:sz w:val="24"/>
+                <w:szCs w:val="24"/>
+              </w:rPr>
+            </w:pPr>
+            <w:r>
+              <w:rPr>
+                <w:rFonts w:ascii="Times New Roman" w:hAnsi="Times New Roman" w:cs="Times New Roman"/>
+                <w:sz w:val="24"/>
+                <w:szCs w:val="24"/>
+              </w:rPr>
+              <w:t>Permette l’apparizione del modal di conferma giusto in base al controllo richiedente</w:t>
+            </w:r>
+          </w:p>
+        </w:tc>
+      </w:tr>
+      <w:tr>
+        <w:tc>
+          <w:tcPr>
+            <w:tcW w:w="3209" w:type="dxa"/>
+            <w:vAlign w:val="center"/>
+          </w:tcPr>
+          <w:p>
+            <w:pPr>
+              <w:rPr>
+                <w:rFonts w:ascii="Times New Roman" w:hAnsi="Times New Roman" w:cs="Times New Roman"/>
+                <w:sz w:val="24"/>
+                <w:szCs w:val="24"/>
+              </w:rPr>
+            </w:pPr>
+            <w:r>
+              <w:rPr>
+                <w:rFonts w:ascii="Times New Roman" w:hAnsi="Times New Roman" w:cs="Times New Roman"/>
+                <w:sz w:val="24"/>
+                <w:szCs w:val="24"/>
+              </w:rPr>
+              <w:t>ModalConferma</w:t>
+            </w:r>
+          </w:p>
+        </w:tc>
+        <w:tc>
+          <w:tcPr>
+            <w:tcW w:w="3209" w:type="dxa"/>
+            <w:vAlign w:val="center"/>
+          </w:tcPr>
+          <w:p>
+            <w:pPr>
+              <w:rPr>
+                <w:rFonts w:ascii="Times New Roman" w:hAnsi="Times New Roman" w:cs="Times New Roman"/>
+                <w:sz w:val="24"/>
+                <w:szCs w:val="24"/>
+              </w:rPr>
+            </w:pPr>
+            <w:r>
+              <w:rPr>
+                <w:rFonts w:ascii="Times New Roman" w:hAnsi="Times New Roman" w:cs="Times New Roman"/>
+                <w:sz w:val="24"/>
+                <w:szCs w:val="24"/>
+              </w:rPr>
+              <w:t>Boundary</w:t>
+            </w:r>
+          </w:p>
+        </w:tc>
+        <w:tc>
+          <w:tcPr>
+            <w:tcW w:w="3210" w:type="dxa"/>
+            <w:vAlign w:val="center"/>
+          </w:tcPr>
+          <w:p>
+            <w:pPr>
+              <w:rPr>
+                <w:rFonts w:ascii="Times New Roman" w:hAnsi="Times New Roman" w:cs="Times New Roman"/>
+                <w:sz w:val="24"/>
+                <w:szCs w:val="24"/>
+              </w:rPr>
+            </w:pPr>
+            <w:r>
+              <w:rPr>
+                <w:rFonts w:ascii="Times New Roman" w:hAnsi="Times New Roman" w:cs="Times New Roman"/>
+                <w:sz w:val="24"/>
+                <w:szCs w:val="24"/>
+              </w:rPr>
+              <w:t>Interfaccia pop-up di conferma o annullamento di un’operazione</w:t>
+            </w:r>
+          </w:p>
+        </w:tc>
+      </w:tr>
+      <w:tr>
+        <w:tc>
+          <w:tcPr>
+            <w:tcW w:w="3209" w:type="dxa"/>
+            <w:vAlign w:val="center"/>
+          </w:tcPr>
+          <w:p>
+            <w:pPr>
+              <w:rPr>
+                <w:rFonts w:ascii="Times New Roman" w:hAnsi="Times New Roman" w:cs="Times New Roman"/>
+                <w:sz w:val="24"/>
+                <w:szCs w:val="24"/>
+              </w:rPr>
+            </w:pPr>
+            <w:r>
+              <w:rPr>
+                <w:rFonts w:ascii="Times New Roman" w:hAnsi="Times New Roman" w:cs="Times New Roman"/>
+                <w:sz w:val="24"/>
+                <w:szCs w:val="24"/>
+              </w:rPr>
+              <w:t>ChangePwd_control</w:t>
+            </w:r>
+          </w:p>
+        </w:tc>
+        <w:tc>
+          <w:tcPr>
+            <w:tcW w:w="3209" w:type="dxa"/>
+            <w:vAlign w:val="center"/>
+          </w:tcPr>
+          <w:p>
+            <w:pPr>
+              <w:rPr>
+                <w:rFonts w:ascii="Times New Roman" w:hAnsi="Times New Roman" w:cs="Times New Roman"/>
+                <w:sz w:val="24"/>
+                <w:szCs w:val="24"/>
+              </w:rPr>
+            </w:pPr>
+            <w:r>
+              <w:rPr>
+                <w:rFonts w:ascii="Times New Roman" w:hAnsi="Times New Roman" w:cs="Times New Roman"/>
+                <w:sz w:val="24"/>
+                <w:szCs w:val="24"/>
+              </w:rPr>
+              <w:t>Control</w:t>
+            </w:r>
+          </w:p>
+        </w:tc>
+        <w:tc>
+          <w:tcPr>
+            <w:tcW w:w="3210" w:type="dxa"/>
+            <w:vAlign w:val="center"/>
+          </w:tcPr>
+          <w:p>
+            <w:pPr>
+              <w:rPr>
+                <w:rFonts w:ascii="Times New Roman" w:hAnsi="Times New Roman" w:cs="Times New Roman"/>
+                <w:sz w:val="24"/>
+                <w:szCs w:val="24"/>
+              </w:rPr>
+            </w:pPr>
+            <w:r>
+              <w:rPr>
+                <w:rFonts w:ascii="Times New Roman" w:hAnsi="Times New Roman" w:cs="Times New Roman"/>
+                <w:sz w:val="24"/>
+                <w:szCs w:val="24"/>
+              </w:rPr>
+              <w:t>Gestisce le operazioni di cambio password</w:t>
+            </w:r>
+          </w:p>
+        </w:tc>
+      </w:tr>
+      <w:tr>
+        <w:tc>
+          <w:tcPr>
+            <w:tcW w:w="3209" w:type="dxa"/>
+            <w:vAlign w:val="center"/>
+          </w:tcPr>
+          <w:p>
+            <w:pPr>
+              <w:rPr>
+                <w:rFonts w:ascii="Times New Roman" w:hAnsi="Times New Roman" w:cs="Times New Roman"/>
+                <w:sz w:val="24"/>
+                <w:szCs w:val="24"/>
+              </w:rPr>
+            </w:pPr>
+            <w:r>
+              <w:rPr>
+                <w:rFonts w:ascii="Times New Roman" w:hAnsi="Times New Roman" w:cs="Times New Roman"/>
+                <w:sz w:val="24"/>
+                <w:szCs w:val="24"/>
+              </w:rPr>
+              <w:lastRenderedPageBreak/>
+              <w:t>SchedaModificaP</w:t>
+            </w:r>
+            <w:r>
+              <w:rPr>
+                <w:rFonts w:ascii="Times New Roman" w:hAnsi="Times New Roman" w:cs="Times New Roman"/>
+                <w:sz w:val="24"/>
+                <w:szCs w:val="24"/>
+              </w:rPr>
+              <w:t>wd</w:t>
+            </w:r>
+          </w:p>
+        </w:tc>
+        <w:tc>
+          <w:tcPr>
+            <w:tcW w:w="3209" w:type="dxa"/>
+            <w:vAlign w:val="center"/>
+          </w:tcPr>
+          <w:p>
+            <w:pPr>
+              <w:rPr>
+                <w:rFonts w:ascii="Times New Roman" w:hAnsi="Times New Roman" w:cs="Times New Roman"/>
+                <w:sz w:val="24"/>
+                <w:szCs w:val="24"/>
+              </w:rPr>
+            </w:pPr>
+            <w:r>
+              <w:rPr>
+                <w:rFonts w:ascii="Times New Roman" w:hAnsi="Times New Roman" w:cs="Times New Roman"/>
+                <w:sz w:val="24"/>
+                <w:szCs w:val="24"/>
+              </w:rPr>
+              <w:t>Boundary</w:t>
+            </w:r>
+          </w:p>
+        </w:tc>
+        <w:tc>
+          <w:tcPr>
+            <w:tcW w:w="3210" w:type="dxa"/>
+            <w:vAlign w:val="center"/>
+          </w:tcPr>
+          <w:p>
+            <w:pPr>
+              <w:rPr>
+                <w:rFonts w:ascii="Times New Roman" w:hAnsi="Times New Roman" w:cs="Times New Roman"/>
+                <w:sz w:val="24"/>
+                <w:szCs w:val="24"/>
+              </w:rPr>
+            </w:pPr>
+            <w:r>
+              <w:rPr>
+                <w:rFonts w:ascii="Times New Roman" w:hAnsi="Times New Roman" w:cs="Times New Roman"/>
+                <w:sz w:val="24"/>
+                <w:szCs w:val="24"/>
+              </w:rPr>
+              <w:t>Interfaccia utilizzata dall’utente per inserire le nuove credenziali</w:t>
+            </w:r>
+          </w:p>
+        </w:tc>
+      </w:tr>
+      <w:tr>
+        <w:tc>
+          <w:tcPr>
+            <w:tcW w:w="3209" w:type="dxa"/>
+            <w:vAlign w:val="center"/>
+          </w:tcPr>
+          <w:p>
+            <w:pPr>
+              <w:rPr>
+                <w:rFonts w:ascii="Times New Roman" w:hAnsi="Times New Roman" w:cs="Times New Roman"/>
+                <w:sz w:val="24"/>
+                <w:szCs w:val="24"/>
+              </w:rPr>
+            </w:pPr>
+            <w:r>
+              <w:rPr>
+                <w:rFonts w:ascii="Times New Roman" w:hAnsi="Times New Roman" w:cs="Times New Roman"/>
+                <w:sz w:val="24"/>
+                <w:szCs w:val="24"/>
+              </w:rPr>
+              <w:t>Notification_control</w:t>
+            </w:r>
+          </w:p>
+        </w:tc>
+        <w:tc>
+          <w:tcPr>
+            <w:tcW w:w="3209" w:type="dxa"/>
+            <w:vAlign w:val="center"/>
+          </w:tcPr>
+          <w:p>
+            <w:pPr>
+              <w:rPr>
+                <w:rFonts w:ascii="Times New Roman" w:hAnsi="Times New Roman" w:cs="Times New Roman"/>
+                <w:sz w:val="24"/>
+                <w:szCs w:val="24"/>
+              </w:rPr>
+            </w:pPr>
+            <w:r>
+              <w:rPr>
+                <w:rFonts w:ascii="Times New Roman" w:hAnsi="Times New Roman" w:cs="Times New Roman"/>
+                <w:sz w:val="24"/>
+                <w:szCs w:val="24"/>
+              </w:rPr>
+              <w:t>Control</w:t>
+            </w:r>
+          </w:p>
+        </w:tc>
+        <w:tc>
+          <w:tcPr>
+            <w:tcW w:w="3210" w:type="dxa"/>
+            <w:vAlign w:val="center"/>
+          </w:tcPr>
+          <w:p>
+            <w:pPr>
+              <w:rPr>
+                <w:rFonts w:ascii="Times New Roman" w:hAnsi="Times New Roman" w:cs="Times New Roman"/>
+                <w:sz w:val="24"/>
+                <w:szCs w:val="24"/>
+              </w:rPr>
+            </w:pPr>
+            <w:r>
+              <w:rPr>
+                <w:rFonts w:ascii="Times New Roman" w:hAnsi="Times New Roman" w:cs="Times New Roman"/>
+                <w:sz w:val="24"/>
+                <w:szCs w:val="24"/>
+              </w:rPr>
+              <w:t>Controllo che permette agli utenti di visualizzare le proprie notifiche</w:t>
+            </w:r>
+          </w:p>
+        </w:tc>
+      </w:tr>
+      <w:tr>
+        <w:tc>
+          <w:tcPr>
+            <w:tcW w:w="3209" w:type="dxa"/>
+            <w:vAlign w:val="center"/>
+          </w:tcPr>
+          <w:p>
+            <w:pPr>
+              <w:rPr>
+                <w:rFonts w:ascii="Times New Roman" w:hAnsi="Times New Roman" w:cs="Times New Roman"/>
+                <w:sz w:val="24"/>
+                <w:szCs w:val="24"/>
+              </w:rPr>
+            </w:pPr>
+            <w:r>
+              <w:rPr>
+                <w:rFonts w:ascii="Times New Roman" w:hAnsi="Times New Roman" w:cs="Times New Roman"/>
+                <w:sz w:val="24"/>
+                <w:szCs w:val="24"/>
+              </w:rPr>
+              <w:t>Modal_notifiche</w:t>
+            </w:r>
+          </w:p>
+        </w:tc>
+        <w:tc>
+          <w:tcPr>
+            <w:tcW w:w="3209" w:type="dxa"/>
+            <w:vAlign w:val="center"/>
+          </w:tcPr>
+          <w:p>
+            <w:pPr>
+              <w:rPr>
+                <w:rFonts w:ascii="Times New Roman" w:hAnsi="Times New Roman" w:cs="Times New Roman"/>
+                <w:sz w:val="24"/>
+                <w:szCs w:val="24"/>
+              </w:rPr>
+            </w:pPr>
+            <w:r>
+              <w:rPr>
+                <w:rFonts w:ascii="Times New Roman" w:hAnsi="Times New Roman" w:cs="Times New Roman"/>
+                <w:sz w:val="24"/>
+                <w:szCs w:val="24"/>
+              </w:rPr>
+              <w:t>Boundary</w:t>
+            </w:r>
+          </w:p>
+        </w:tc>
+        <w:tc>
+          <w:tcPr>
+            <w:tcW w:w="3210" w:type="dxa"/>
+            <w:vAlign w:val="center"/>
+          </w:tcPr>
+          <w:p>
+            <w:pPr>
+              <w:rPr>
+                <w:rFonts w:ascii="Times New Roman" w:hAnsi="Times New Roman" w:cs="Times New Roman"/>
+                <w:sz w:val="24"/>
+                <w:szCs w:val="24"/>
+              </w:rPr>
+            </w:pPr>
+            <w:r>
+              <w:rPr>
+                <w:rFonts w:ascii="Times New Roman" w:hAnsi="Times New Roman" w:cs="Times New Roman"/>
+                <w:sz w:val="24"/>
+                <w:szCs w:val="24"/>
+              </w:rPr>
+              <w:t>Interfaccia per la visualizzazione delle notifiche</w:t>
+            </w:r>
+          </w:p>
+        </w:tc>
+      </w:tr>
+      <w:tr>
+        <w:tc>
+          <w:tcPr>
+            <w:tcW w:w="3209" w:type="dxa"/>
+            <w:vAlign w:val="center"/>
+          </w:tcPr>
+          <w:p>
+            <w:pPr>
+              <w:rPr>
+                <w:rFonts w:ascii="Times New Roman" w:hAnsi="Times New Roman" w:cs="Times New Roman"/>
+                <w:sz w:val="24"/>
+                <w:szCs w:val="24"/>
+              </w:rPr>
+            </w:pPr>
+            <w:r>
+              <w:rPr>
+                <w:rFonts w:ascii="Times New Roman" w:hAnsi="Times New Roman" w:cs="Times New Roman"/>
+                <w:sz w:val="24"/>
+                <w:szCs w:val="24"/>
+              </w:rPr>
+              <w:t>Crea</w:t>
+            </w:r>
+            <w:r>
+              <w:rPr>
+                <w:rFonts w:ascii="Times New Roman" w:hAnsi="Times New Roman" w:cs="Times New Roman"/>
+                <w:sz w:val="24"/>
+                <w:szCs w:val="24"/>
+              </w:rPr>
+              <w:t>te</w:t>
+            </w:r>
+            <w:r>
+              <w:rPr>
+                <w:rFonts w:ascii="Times New Roman" w:hAnsi="Times New Roman" w:cs="Times New Roman"/>
+                <w:sz w:val="24"/>
+                <w:szCs w:val="24"/>
+              </w:rPr>
+              <w:t>Task_control</w:t>
+            </w:r>
+          </w:p>
+        </w:tc>
+        <w:tc>
+          <w:tcPr>
+            <w:tcW w:w="3209" w:type="dxa"/>
+            <w:vAlign w:val="center"/>
+          </w:tcPr>
+          <w:p>
+            <w:pPr>
+              <w:rPr>
+                <w:rFonts w:ascii="Times New Roman" w:hAnsi="Times New Roman" w:cs="Times New Roman"/>
+                <w:sz w:val="24"/>
+                <w:szCs w:val="24"/>
+              </w:rPr>
+            </w:pPr>
+            <w:r>
+              <w:rPr>
+                <w:rFonts w:ascii="Times New Roman" w:hAnsi="Times New Roman" w:cs="Times New Roman"/>
+                <w:sz w:val="24"/>
+                <w:szCs w:val="24"/>
+              </w:rPr>
+              <w:t>Control</w:t>
+            </w:r>
+          </w:p>
+        </w:tc>
+        <w:tc>
+          <w:tcPr>
+            <w:tcW w:w="3210" w:type="dxa"/>
+            <w:vAlign w:val="center"/>
+          </w:tcPr>
+          <w:p>
+            <w:pPr>
+              <w:rPr>
+                <w:rFonts w:ascii="Times New Roman" w:hAnsi="Times New Roman" w:cs="Times New Roman"/>
+                <w:sz w:val="24"/>
+                <w:szCs w:val="24"/>
+              </w:rPr>
+            </w:pPr>
+            <w:r>
+              <w:rPr>
+                <w:rFonts w:ascii="Times New Roman" w:hAnsi="Times New Roman" w:cs="Times New Roman"/>
+                <w:sz w:val="24"/>
+                <w:szCs w:val="24"/>
+              </w:rPr>
+              <w:t>Permette la creazione di un nuovo task</w:t>
+            </w:r>
+          </w:p>
+        </w:tc>
+      </w:tr>
+      <w:tr>
+        <w:tc>
+          <w:tcPr>
+            <w:tcW w:w="3209" w:type="dxa"/>
+            <w:vAlign w:val="center"/>
+          </w:tcPr>
+          <w:p>
+            <w:pPr>
+              <w:rPr>
+                <w:rFonts w:ascii="Times New Roman" w:hAnsi="Times New Roman" w:cs="Times New Roman"/>
+                <w:sz w:val="24"/>
+                <w:szCs w:val="24"/>
+              </w:rPr>
+            </w:pPr>
+            <w:r>
+              <w:rPr>
+                <w:rFonts w:ascii="Times New Roman" w:hAnsi="Times New Roman" w:cs="Times New Roman"/>
+                <w:sz w:val="24"/>
+                <w:szCs w:val="24"/>
+              </w:rPr>
+              <w:t>SchedaCreazioneTask</w:t>
+            </w:r>
+          </w:p>
+        </w:tc>
+        <w:tc>
+          <w:tcPr>
+            <w:tcW w:w="3209" w:type="dxa"/>
+            <w:vAlign w:val="center"/>
+          </w:tcPr>
+          <w:p>
+            <w:pPr>
+              <w:rPr>
+                <w:rFonts w:ascii="Times New Roman" w:hAnsi="Times New Roman" w:cs="Times New Roman"/>
+                <w:sz w:val="24"/>
+                <w:szCs w:val="24"/>
+              </w:rPr>
+            </w:pPr>
+            <w:r>
+              <w:rPr>
+                <w:rFonts w:ascii="Times New Roman" w:hAnsi="Times New Roman" w:cs="Times New Roman"/>
+                <w:sz w:val="24"/>
+                <w:szCs w:val="24"/>
+              </w:rPr>
+              <w:t>Boundary</w:t>
+            </w:r>
+          </w:p>
+        </w:tc>
+        <w:tc>
+          <w:tcPr>
+            <w:tcW w:w="3210" w:type="dxa"/>
+            <w:vAlign w:val="center"/>
+          </w:tcPr>
+          <w:p>
+            <w:pPr>
+              <w:rPr>
+                <w:rFonts w:ascii="Times New Roman" w:hAnsi="Times New Roman" w:cs="Times New Roman"/>
+                <w:sz w:val="24"/>
+                <w:szCs w:val="24"/>
+              </w:rPr>
+            </w:pPr>
+            <w:r>
+              <w:rPr>
+                <w:rFonts w:ascii="Times New Roman" w:hAnsi="Times New Roman" w:cs="Times New Roman"/>
+                <w:sz w:val="24"/>
+                <w:szCs w:val="24"/>
+              </w:rPr>
+              <w:t>Interfaccia per l’inserimento di una nuova task</w:t>
+            </w:r>
+          </w:p>
+        </w:tc>
+      </w:tr>
+      <w:tr>
+        <w:tc>
+          <w:tcPr>
+            <w:tcW w:w="3209" w:type="dxa"/>
+            <w:vAlign w:val="center"/>
+          </w:tcPr>
+          <w:p>
+            <w:pPr>
+              <w:rPr>
+                <w:rFonts w:ascii="Times New Roman" w:hAnsi="Times New Roman" w:cs="Times New Roman"/>
+                <w:sz w:val="24"/>
+                <w:szCs w:val="24"/>
+              </w:rPr>
+            </w:pPr>
+            <w:r>
+              <w:rPr>
+                <w:rFonts w:ascii="Times New Roman" w:hAnsi="Times New Roman" w:cs="Times New Roman"/>
+                <w:sz w:val="24"/>
+                <w:szCs w:val="24"/>
+              </w:rPr>
+              <w:t>SchedaTask</w:t>
+            </w:r>
+          </w:p>
+        </w:tc>
+        <w:tc>
+          <w:tcPr>
+            <w:tcW w:w="3209" w:type="dxa"/>
+            <w:vAlign w:val="center"/>
+          </w:tcPr>
+          <w:p>
+            <w:pPr>
+              <w:rPr>
+                <w:rFonts w:ascii="Times New Roman" w:hAnsi="Times New Roman" w:cs="Times New Roman"/>
+                <w:sz w:val="24"/>
+                <w:szCs w:val="24"/>
+              </w:rPr>
+            </w:pPr>
+            <w:r>
+              <w:rPr>
+                <w:rFonts w:ascii="Times New Roman" w:hAnsi="Times New Roman" w:cs="Times New Roman"/>
+                <w:sz w:val="24"/>
+                <w:szCs w:val="24"/>
+              </w:rPr>
+              <w:t>Boundary</w:t>
+            </w:r>
+          </w:p>
+        </w:tc>
+        <w:tc>
+          <w:tcPr>
+            <w:tcW w:w="3210" w:type="dxa"/>
+            <w:vAlign w:val="center"/>
+          </w:tcPr>
+          <w:p>
+            <w:pPr>
+              <w:rPr>
+                <w:rFonts w:ascii="Times New Roman" w:hAnsi="Times New Roman" w:cs="Times New Roman"/>
+                <w:sz w:val="24"/>
+                <w:szCs w:val="24"/>
+              </w:rPr>
+            </w:pPr>
+            <w:r>
+              <w:rPr>
+                <w:rFonts w:ascii="Times New Roman" w:hAnsi="Times New Roman" w:cs="Times New Roman"/>
+                <w:sz w:val="24"/>
+                <w:szCs w:val="24"/>
+              </w:rPr>
+              <w:t>Pagina dove si leggono i dettagli di un task già creato</w:t>
+            </w:r>
+          </w:p>
+        </w:tc>
+      </w:tr>
+      <w:tr>
+        <w:tc>
+          <w:tcPr>
+            <w:tcW w:w="3209" w:type="dxa"/>
+            <w:vAlign w:val="center"/>
+          </w:tcPr>
+          <w:p>
+            <w:pPr>
+              <w:rPr>
+                <w:rFonts w:ascii="Times New Roman" w:hAnsi="Times New Roman" w:cs="Times New Roman"/>
+                <w:sz w:val="24"/>
+                <w:szCs w:val="24"/>
+              </w:rPr>
+            </w:pPr>
+            <w:r>
+              <w:rPr>
+                <w:rFonts w:ascii="Times New Roman" w:hAnsi="Times New Roman" w:cs="Times New Roman"/>
+                <w:sz w:val="24"/>
+                <w:szCs w:val="24"/>
+              </w:rPr>
+              <w:t>ViewTask_control</w:t>
+            </w:r>
+          </w:p>
+        </w:tc>
+        <w:tc>
+          <w:tcPr>
+            <w:tcW w:w="3209" w:type="dxa"/>
+            <w:vAlign w:val="center"/>
+          </w:tcPr>
+          <w:p>
+            <w:pPr>
+              <w:rPr>
+                <w:rFonts w:ascii="Times New Roman" w:hAnsi="Times New Roman" w:cs="Times New Roman"/>
+                <w:sz w:val="24"/>
+                <w:szCs w:val="24"/>
+              </w:rPr>
+            </w:pPr>
+            <w:r>
+              <w:rPr>
+                <w:rFonts w:ascii="Times New Roman" w:hAnsi="Times New Roman" w:cs="Times New Roman"/>
+                <w:sz w:val="24"/>
+                <w:szCs w:val="24"/>
+              </w:rPr>
+              <w:t>Control</w:t>
+            </w:r>
+          </w:p>
+        </w:tc>
+        <w:tc>
+          <w:tcPr>
+            <w:tcW w:w="3210" w:type="dxa"/>
+            <w:vAlign w:val="center"/>
+          </w:tcPr>
+          <w:p>
+            <w:pPr>
+              <w:rPr>
+                <w:rFonts w:ascii="Times New Roman" w:hAnsi="Times New Roman" w:cs="Times New Roman"/>
+                <w:sz w:val="24"/>
+                <w:szCs w:val="24"/>
+              </w:rPr>
+            </w:pPr>
+            <w:r>
+              <w:rPr>
+                <w:rFonts w:ascii="Times New Roman" w:hAnsi="Times New Roman" w:cs="Times New Roman"/>
+                <w:sz w:val="24"/>
+                <w:szCs w:val="24"/>
+              </w:rPr>
+              <w:t>Permette l’apertura della scheda task</w:t>
+            </w:r>
+          </w:p>
+        </w:tc>
+      </w:tr>
+      <w:tr>
+        <w:tc>
+          <w:tcPr>
+            <w:tcW w:w="3209" w:type="dxa"/>
+            <w:vAlign w:val="center"/>
+          </w:tcPr>
+          <w:p>
+            <w:pPr>
+              <w:rPr>
+                <w:rFonts w:ascii="Times New Roman" w:hAnsi="Times New Roman" w:cs="Times New Roman"/>
+                <w:sz w:val="24"/>
+                <w:szCs w:val="24"/>
+              </w:rPr>
+            </w:pPr>
+            <w:r>
+              <w:rPr>
+                <w:rFonts w:ascii="Times New Roman" w:hAnsi="Times New Roman" w:cs="Times New Roman"/>
+                <w:sz w:val="24"/>
+                <w:szCs w:val="24"/>
+              </w:rPr>
+              <w:t>DeleteTask_control</w:t>
+            </w:r>
+          </w:p>
+        </w:tc>
+        <w:tc>
+          <w:tcPr>
+            <w:tcW w:w="3209" w:type="dxa"/>
+            <w:vAlign w:val="center"/>
+          </w:tcPr>
+          <w:p>
+            <w:pPr>
+              <w:rPr>
+                <w:rFonts w:ascii="Times New Roman" w:hAnsi="Times New Roman" w:cs="Times New Roman"/>
+                <w:sz w:val="24"/>
+                <w:szCs w:val="24"/>
+              </w:rPr>
+            </w:pPr>
+            <w:r>
+              <w:rPr>
+                <w:rFonts w:ascii="Times New Roman" w:hAnsi="Times New Roman" w:cs="Times New Roman"/>
+                <w:sz w:val="24"/>
+                <w:szCs w:val="24"/>
+              </w:rPr>
+              <w:t>Control</w:t>
+            </w:r>
+          </w:p>
+        </w:tc>
+        <w:tc>
+          <w:tcPr>
+            <w:tcW w:w="3210" w:type="dxa"/>
+            <w:vAlign w:val="center"/>
+          </w:tcPr>
+          <w:p>
+            <w:pPr>
+              <w:rPr>
+                <w:rFonts w:ascii="Times New Roman" w:hAnsi="Times New Roman" w:cs="Times New Roman"/>
+                <w:sz w:val="24"/>
+                <w:szCs w:val="24"/>
+              </w:rPr>
+            </w:pPr>
+            <w:r>
+              <w:rPr>
+                <w:rFonts w:ascii="Times New Roman" w:hAnsi="Times New Roman" w:cs="Times New Roman"/>
+                <w:sz w:val="24"/>
+                <w:szCs w:val="24"/>
+              </w:rPr>
+              <w:t>Permette l’eliminazione di un task</w:t>
+            </w:r>
+          </w:p>
+        </w:tc>
+      </w:tr>
+      <w:tr>
+        <w:tc>
+          <w:tcPr>
+            <w:tcW w:w="3209" w:type="dxa"/>
+            <w:vAlign w:val="center"/>
+          </w:tcPr>
+          <w:p>
+            <w:pPr>
+              <w:rPr>
+                <w:rFonts w:ascii="Times New Roman" w:hAnsi="Times New Roman" w:cs="Times New Roman"/>
+                <w:sz w:val="24"/>
+                <w:szCs w:val="24"/>
+              </w:rPr>
+            </w:pPr>
+            <w:r>
+              <w:rPr>
+                <w:rFonts w:ascii="Times New Roman" w:hAnsi="Times New Roman" w:cs="Times New Roman"/>
+                <w:sz w:val="24"/>
+                <w:szCs w:val="24"/>
+              </w:rPr>
+              <w:t>Modal_Delete</w:t>
+            </w:r>
+          </w:p>
+        </w:tc>
+        <w:tc>
+          <w:tcPr>
+            <w:tcW w:w="3209" w:type="dxa"/>
+            <w:vAlign w:val="center"/>
+          </w:tcPr>
+          <w:p>
+            <w:pPr>
+              <w:rPr>
+                <w:rFonts w:ascii="Times New Roman" w:hAnsi="Times New Roman" w:cs="Times New Roman"/>
+                <w:sz w:val="24"/>
+                <w:szCs w:val="24"/>
+              </w:rPr>
+            </w:pPr>
+            <w:r>
+              <w:rPr>
+                <w:rFonts w:ascii="Times New Roman" w:hAnsi="Times New Roman" w:cs="Times New Roman"/>
+                <w:sz w:val="24"/>
+                <w:szCs w:val="24"/>
+              </w:rPr>
+              <w:t>Boundary</w:t>
+            </w:r>
+          </w:p>
+        </w:tc>
+        <w:tc>
+          <w:tcPr>
+            <w:tcW w:w="3210" w:type="dxa"/>
+            <w:vAlign w:val="center"/>
+          </w:tcPr>
+          <w:p>
+            <w:pPr>
+              <w:rPr>
+                <w:rFonts w:ascii="Times New Roman" w:hAnsi="Times New Roman" w:cs="Times New Roman"/>
+                <w:sz w:val="24"/>
+                <w:szCs w:val="24"/>
+              </w:rPr>
+            </w:pPr>
+            <w:r>
+              <w:rPr>
+                <w:rFonts w:ascii="Times New Roman" w:hAnsi="Times New Roman" w:cs="Times New Roman"/>
+                <w:sz w:val="24"/>
+                <w:szCs w:val="24"/>
+              </w:rPr>
+              <w:t>Interfaccia per la conferma</w:t>
+            </w:r>
+            <w:r>
+              <w:rPr>
+                <w:rFonts w:ascii="Times New Roman" w:hAnsi="Times New Roman" w:cs="Times New Roman"/>
+                <w:sz w:val="24"/>
+                <w:szCs w:val="24"/>
+              </w:rPr>
+              <w:t xml:space="preserve"> e aggiunta motivazione eliminazione task</w:t>
+            </w:r>
+          </w:p>
+        </w:tc>
+      </w:tr>
+      <w:tr>
+        <w:tc>
+          <w:tcPr>
+            <w:tcW w:w="3209" w:type="dxa"/>
+            <w:vAlign w:val="center"/>
+          </w:tcPr>
+          <w:p>
+            <w:pPr>
+              <w:rPr>
+                <w:rFonts w:ascii="Times New Roman" w:hAnsi="Times New Roman" w:cs="Times New Roman"/>
+                <w:sz w:val="24"/>
+                <w:szCs w:val="24"/>
+              </w:rPr>
+            </w:pPr>
+            <w:r>
+              <w:rPr>
+                <w:rFonts w:ascii="Times New Roman" w:hAnsi="Times New Roman" w:cs="Times New Roman"/>
+                <w:sz w:val="24"/>
+                <w:szCs w:val="24"/>
+              </w:rPr>
+              <w:t>Warning_control</w:t>
+            </w:r>
+          </w:p>
+        </w:tc>
+        <w:tc>
+          <w:tcPr>
+            <w:tcW w:w="3209" w:type="dxa"/>
+            <w:vAlign w:val="center"/>
+          </w:tcPr>
+          <w:p>
+            <w:pPr>
+              <w:rPr>
+                <w:rFonts w:ascii="Times New Roman" w:hAnsi="Times New Roman" w:cs="Times New Roman"/>
+                <w:sz w:val="24"/>
+                <w:szCs w:val="24"/>
+              </w:rPr>
+            </w:pPr>
+            <w:r>
+              <w:rPr>
+                <w:rFonts w:ascii="Times New Roman" w:hAnsi="Times New Roman" w:cs="Times New Roman"/>
+                <w:sz w:val="24"/>
+                <w:szCs w:val="24"/>
+              </w:rPr>
+              <w:t>Control</w:t>
+            </w:r>
+          </w:p>
+        </w:tc>
+        <w:tc>
+          <w:tcPr>
+            <w:tcW w:w="3210" w:type="dxa"/>
+            <w:vAlign w:val="center"/>
+          </w:tcPr>
+          <w:p>
+            <w:pPr>
+              <w:rPr>
+                <w:rFonts w:ascii="Times New Roman" w:hAnsi="Times New Roman" w:cs="Times New Roman"/>
+                <w:sz w:val="24"/>
+                <w:szCs w:val="24"/>
+              </w:rPr>
+            </w:pPr>
+            <w:r>
+              <w:rPr>
+                <w:rFonts w:ascii="Times New Roman" w:hAnsi="Times New Roman" w:cs="Times New Roman"/>
+                <w:sz w:val="24"/>
+                <w:szCs w:val="24"/>
+              </w:rPr>
+              <w:t>Permette l’invio di una notifica di warning all’utente</w:t>
+            </w:r>
+          </w:p>
+        </w:tc>
+      </w:tr>
+      <w:tr>
+        <w:tc>
+          <w:tcPr>
+            <w:tcW w:w="3209" w:type="dxa"/>
+            <w:vAlign w:val="center"/>
+          </w:tcPr>
+          <w:p>
+            <w:pPr>
+              <w:rPr>
+                <w:rFonts w:ascii="Times New Roman" w:hAnsi="Times New Roman" w:cs="Times New Roman"/>
+                <w:sz w:val="24"/>
+                <w:szCs w:val="24"/>
+              </w:rPr>
+            </w:pPr>
+            <w:r>
+              <w:rPr>
+                <w:rFonts w:ascii="Times New Roman" w:hAnsi="Times New Roman" w:cs="Times New Roman"/>
+                <w:sz w:val="24"/>
+                <w:szCs w:val="24"/>
+              </w:rPr>
+              <w:t>Modal_warning</w:t>
+            </w:r>
+          </w:p>
+        </w:tc>
+        <w:tc>
+          <w:tcPr>
+            <w:tcW w:w="3209" w:type="dxa"/>
+            <w:vAlign w:val="center"/>
+          </w:tcPr>
+          <w:p>
+            <w:pPr>
+              <w:rPr>
+                <w:rFonts w:ascii="Times New Roman" w:hAnsi="Times New Roman" w:cs="Times New Roman"/>
+                <w:sz w:val="24"/>
+                <w:szCs w:val="24"/>
+              </w:rPr>
+            </w:pPr>
+            <w:r>
+              <w:rPr>
+                <w:rFonts w:ascii="Times New Roman" w:hAnsi="Times New Roman" w:cs="Times New Roman"/>
+                <w:sz w:val="24"/>
+                <w:szCs w:val="24"/>
+              </w:rPr>
+              <w:t>Boundary</w:t>
+            </w:r>
+          </w:p>
+        </w:tc>
+        <w:tc>
+          <w:tcPr>
+            <w:tcW w:w="3210" w:type="dxa"/>
+            <w:vAlign w:val="center"/>
+          </w:tcPr>
+          <w:p>
+            <w:pPr>
+              <w:rPr>
+                <w:rFonts w:ascii="Times New Roman" w:hAnsi="Times New Roman" w:cs="Times New Roman"/>
+                <w:sz w:val="24"/>
+                <w:szCs w:val="24"/>
+              </w:rPr>
+            </w:pPr>
+            <w:r>
+              <w:rPr>
+                <w:rFonts w:ascii="Times New Roman" w:hAnsi="Times New Roman" w:cs="Times New Roman"/>
+                <w:sz w:val="24"/>
+                <w:szCs w:val="24"/>
+              </w:rPr>
+              <w:t>Interfaccia per inserire messaggio warning (opzionale) e conferma invio</w:t>
+            </w:r>
+          </w:p>
+        </w:tc>
+      </w:tr>
+      <w:tr>
+        <w:tc>
+          <w:tcPr>
+            <w:tcW w:w="3209" w:type="dxa"/>
+            <w:vAlign w:val="center"/>
+          </w:tcPr>
+          <w:p>
+            <w:pPr>
+              <w:rPr>
+                <w:rFonts w:ascii="Times New Roman" w:hAnsi="Times New Roman" w:cs="Times New Roman"/>
+                <w:sz w:val="24"/>
+                <w:szCs w:val="24"/>
+              </w:rPr>
+            </w:pPr>
+            <w:r>
+              <w:rPr>
+                <w:rFonts w:ascii="Times New Roman" w:hAnsi="Times New Roman" w:cs="Times New Roman"/>
+                <w:sz w:val="24"/>
+                <w:szCs w:val="24"/>
+              </w:rPr>
+              <w:t>Filter_control</w:t>
+            </w:r>
+          </w:p>
+        </w:tc>
+        <w:tc>
+          <w:tcPr>
+            <w:tcW w:w="3209" w:type="dxa"/>
+            <w:vAlign w:val="center"/>
+          </w:tcPr>
+          <w:p>
+            <w:pPr>
+              <w:rPr>
+                <w:rFonts w:ascii="Times New Roman" w:hAnsi="Times New Roman" w:cs="Times New Roman"/>
+                <w:sz w:val="24"/>
+                <w:szCs w:val="24"/>
+              </w:rPr>
+            </w:pPr>
+            <w:r>
+              <w:rPr>
+                <w:rFonts w:ascii="Times New Roman" w:hAnsi="Times New Roman" w:cs="Times New Roman"/>
+                <w:sz w:val="24"/>
+                <w:szCs w:val="24"/>
+              </w:rPr>
+              <w:t>Control</w:t>
+            </w:r>
+          </w:p>
+        </w:tc>
+        <w:tc>
+          <w:tcPr>
+            <w:tcW w:w="3210" w:type="dxa"/>
+            <w:vAlign w:val="center"/>
+          </w:tcPr>
+          <w:p>
+            <w:pPr>
+              <w:rPr>
+                <w:rFonts w:ascii="Times New Roman" w:hAnsi="Times New Roman" w:cs="Times New Roman"/>
+                <w:sz w:val="24"/>
+                <w:szCs w:val="24"/>
+              </w:rPr>
+            </w:pPr>
+            <w:r>
+              <w:rPr>
+                <w:rFonts w:ascii="Times New Roman" w:hAnsi="Times New Roman" w:cs="Times New Roman"/>
+                <w:sz w:val="24"/>
+                <w:szCs w:val="24"/>
+              </w:rPr>
+              <w:t>Permette il filtraggio dei task</w:t>
+            </w:r>
+          </w:p>
+        </w:tc>
+      </w:tr>
+      <w:tr>
+        <w:tc>
+          <w:tcPr>
+            <w:tcW w:w="3209" w:type="dxa"/>
+            <w:vAlign w:val="center"/>
+          </w:tcPr>
+          <w:p>
+            <w:pPr>
+              <w:rPr>
+                <w:rFonts w:ascii="Times New Roman" w:hAnsi="Times New Roman" w:cs="Times New Roman"/>
+                <w:sz w:val="24"/>
+                <w:szCs w:val="24"/>
+              </w:rPr>
+            </w:pPr>
+            <w:r>
+              <w:rPr>
+                <w:rFonts w:ascii="Times New Roman" w:hAnsi="Times New Roman" w:cs="Times New Roman"/>
+                <w:sz w:val="24"/>
+                <w:szCs w:val="24"/>
+              </w:rPr>
+              <w:t>CompleteTask_control</w:t>
+            </w:r>
+          </w:p>
+        </w:tc>
+        <w:tc>
+          <w:tcPr>
+            <w:tcW w:w="3209" w:type="dxa"/>
+            <w:vAlign w:val="center"/>
+          </w:tcPr>
+          <w:p>
+            <w:pPr>
+              <w:rPr>
+                <w:rFonts w:ascii="Times New Roman" w:hAnsi="Times New Roman" w:cs="Times New Roman"/>
+                <w:sz w:val="24"/>
+                <w:szCs w:val="24"/>
+              </w:rPr>
+            </w:pPr>
+            <w:r>
+              <w:rPr>
+                <w:rFonts w:ascii="Times New Roman" w:hAnsi="Times New Roman" w:cs="Times New Roman"/>
+                <w:sz w:val="24"/>
+                <w:szCs w:val="24"/>
+              </w:rPr>
+              <w:t>Control</w:t>
+            </w:r>
+          </w:p>
+        </w:tc>
+        <w:tc>
+          <w:tcPr>
+            <w:tcW w:w="3210" w:type="dxa"/>
+            <w:vAlign w:val="center"/>
+          </w:tcPr>
+          <w:p>
+            <w:pPr>
+              <w:rPr>
+                <w:rFonts w:ascii="Times New Roman" w:hAnsi="Times New Roman" w:cs="Times New Roman"/>
+                <w:sz w:val="24"/>
+                <w:szCs w:val="24"/>
+              </w:rPr>
+            </w:pPr>
+            <w:r>
+              <w:rPr>
+                <w:rFonts w:ascii="Times New Roman" w:hAnsi="Times New Roman" w:cs="Times New Roman"/>
+                <w:sz w:val="24"/>
+                <w:szCs w:val="24"/>
+              </w:rPr>
+              <w:t>Permette all’utente di completare un task</w:t>
+            </w:r>
+          </w:p>
+        </w:tc>
+      </w:tr>
+      <w:tr>
+        <w:tc>
+          <w:tcPr>
+            <w:tcW w:w="3209" w:type="dxa"/>
+            <w:vAlign w:val="center"/>
+          </w:tcPr>
+          <w:p>
+            <w:pPr>
+              <w:rPr>
+                <w:rFonts w:ascii="Times New Roman" w:hAnsi="Times New Roman" w:cs="Times New Roman"/>
+                <w:sz w:val="24"/>
+                <w:szCs w:val="24"/>
+              </w:rPr>
+            </w:pPr>
+            <w:r>
+              <w:rPr>
+                <w:rFonts w:ascii="Times New Roman" w:hAnsi="Times New Roman" w:cs="Times New Roman"/>
+                <w:sz w:val="24"/>
+                <w:szCs w:val="24"/>
+              </w:rPr>
+              <w:t>Hold_control</w:t>
+            </w:r>
+          </w:p>
+        </w:tc>
+        <w:tc>
+          <w:tcPr>
+            <w:tcW w:w="3209" w:type="dxa"/>
+            <w:vAlign w:val="center"/>
+          </w:tcPr>
+          <w:p>
+            <w:pPr>
+              <w:rPr>
+                <w:rFonts w:ascii="Times New Roman" w:hAnsi="Times New Roman" w:cs="Times New Roman"/>
+                <w:sz w:val="24"/>
+                <w:szCs w:val="24"/>
+              </w:rPr>
+            </w:pPr>
+            <w:r>
+              <w:rPr>
+                <w:rFonts w:ascii="Times New Roman" w:hAnsi="Times New Roman" w:cs="Times New Roman"/>
+                <w:sz w:val="24"/>
+                <w:szCs w:val="24"/>
+              </w:rPr>
+              <w:t>Control</w:t>
+            </w:r>
+          </w:p>
+        </w:tc>
+        <w:tc>
+          <w:tcPr>
+            <w:tcW w:w="3210" w:type="dxa"/>
+            <w:vAlign w:val="center"/>
+          </w:tcPr>
+          <w:p>
+            <w:pPr>
+              <w:rPr>
+                <w:rFonts w:ascii="Times New Roman" w:hAnsi="Times New Roman" w:cs="Times New Roman"/>
+                <w:sz w:val="24"/>
+                <w:szCs w:val="24"/>
+              </w:rPr>
+            </w:pPr>
+            <w:r>
+              <w:rPr>
+                <w:rFonts w:ascii="Times New Roman" w:hAnsi="Times New Roman" w:cs="Times New Roman"/>
+                <w:sz w:val="24"/>
+                <w:szCs w:val="24"/>
+              </w:rPr>
+              <w:t>Permette all’utente di mettere in sospensione un task</w:t>
+            </w:r>
+          </w:p>
+        </w:tc>
+      </w:tr>
+      <w:tr>
+        <w:tc>
+          <w:tcPr>
+            <w:tcW w:w="3209" w:type="dxa"/>
+            <w:vAlign w:val="center"/>
+          </w:tcPr>
+          <w:p>
+            <w:pPr>
+              <w:rPr>
+                <w:rFonts w:ascii="Times New Roman" w:hAnsi="Times New Roman" w:cs="Times New Roman"/>
+                <w:sz w:val="24"/>
+                <w:szCs w:val="24"/>
+              </w:rPr>
+            </w:pPr>
+            <w:r>
+              <w:rPr>
+                <w:rFonts w:ascii="Times New Roman" w:hAnsi="Times New Roman" w:cs="Times New Roman"/>
+                <w:sz w:val="24"/>
+                <w:szCs w:val="24"/>
+              </w:rPr>
+              <w:t>Modal_Hold</w:t>
+            </w:r>
+          </w:p>
+        </w:tc>
+        <w:tc>
+          <w:tcPr>
+            <w:tcW w:w="3209" w:type="dxa"/>
+            <w:vAlign w:val="center"/>
+          </w:tcPr>
+          <w:p>
+            <w:pPr>
+              <w:rPr>
+                <w:rFonts w:ascii="Times New Roman" w:hAnsi="Times New Roman" w:cs="Times New Roman"/>
+                <w:sz w:val="24"/>
+                <w:szCs w:val="24"/>
+              </w:rPr>
+            </w:pPr>
+            <w:r>
+              <w:rPr>
+                <w:rFonts w:ascii="Times New Roman" w:hAnsi="Times New Roman" w:cs="Times New Roman"/>
+                <w:sz w:val="24"/>
+                <w:szCs w:val="24"/>
+              </w:rPr>
+              <w:t>Boundary</w:t>
+            </w:r>
+          </w:p>
+        </w:tc>
+        <w:tc>
+          <w:tcPr>
+            <w:tcW w:w="3210" w:type="dxa"/>
+            <w:vAlign w:val="center"/>
+          </w:tcPr>
+          <w:p>
+            <w:pPr>
+              <w:rPr>
+                <w:rFonts w:ascii="Times New Roman" w:hAnsi="Times New Roman" w:cs="Times New Roman"/>
+                <w:sz w:val="24"/>
+                <w:szCs w:val="24"/>
+              </w:rPr>
+            </w:pPr>
+            <w:r>
+              <w:rPr>
+                <w:rFonts w:ascii="Times New Roman" w:hAnsi="Times New Roman" w:cs="Times New Roman"/>
+                <w:sz w:val="24"/>
+                <w:szCs w:val="24"/>
+              </w:rPr>
+              <w:t>Interfaccia per la conferma e aggiunta motivazione sospensione task</w:t>
+            </w:r>
+          </w:p>
+        </w:tc>
+      </w:tr>
+      <w:tr>
+        <w:tc>
+          <w:tcPr>
+            <w:tcW w:w="3209" w:type="dxa"/>
+            <w:vAlign w:val="center"/>
+          </w:tcPr>
+          <w:p>
+            <w:pPr>
+              <w:rPr>
+                <w:rFonts w:ascii="Times New Roman" w:hAnsi="Times New Roman" w:cs="Times New Roman"/>
+                <w:sz w:val="24"/>
+                <w:szCs w:val="24"/>
+              </w:rPr>
+            </w:pPr>
+            <w:r>
+              <w:rPr>
+                <w:rFonts w:ascii="Times New Roman" w:hAnsi="Times New Roman" w:cs="Times New Roman"/>
+                <w:sz w:val="24"/>
+                <w:szCs w:val="24"/>
+              </w:rPr>
+              <w:t>AddUtente_control</w:t>
+            </w:r>
+          </w:p>
+        </w:tc>
+        <w:tc>
+          <w:tcPr>
+            <w:tcW w:w="3209" w:type="dxa"/>
+            <w:vAlign w:val="center"/>
+          </w:tcPr>
+          <w:p>
+            <w:pPr>
+              <w:rPr>
+                <w:rFonts w:ascii="Times New Roman" w:hAnsi="Times New Roman" w:cs="Times New Roman"/>
+                <w:sz w:val="24"/>
+                <w:szCs w:val="24"/>
+              </w:rPr>
+            </w:pPr>
+            <w:r>
+              <w:rPr>
+                <w:rFonts w:ascii="Times New Roman" w:hAnsi="Times New Roman" w:cs="Times New Roman"/>
+                <w:sz w:val="24"/>
+                <w:szCs w:val="24"/>
+              </w:rPr>
+              <w:t>Control</w:t>
+            </w:r>
+          </w:p>
+        </w:tc>
+        <w:tc>
+          <w:tcPr>
+            <w:tcW w:w="3210" w:type="dxa"/>
+            <w:vAlign w:val="center"/>
+          </w:tcPr>
+          <w:p>
+            <w:pPr>
+              <w:rPr>
+                <w:rFonts w:ascii="Times New Roman" w:hAnsi="Times New Roman" w:cs="Times New Roman"/>
+                <w:sz w:val="24"/>
+                <w:szCs w:val="24"/>
+              </w:rPr>
+            </w:pPr>
+            <w:r>
+              <w:rPr>
+                <w:rFonts w:ascii="Times New Roman" w:hAnsi="Times New Roman" w:cs="Times New Roman"/>
+                <w:sz w:val="24"/>
+                <w:szCs w:val="24"/>
+              </w:rPr>
+              <w:t>Permette l’inserimento di un nuovo utente nel sistema</w:t>
+            </w:r>
+          </w:p>
+        </w:tc>
+      </w:tr>
+      <w:tr>
+        <w:tc>
+          <w:tcPr>
+            <w:tcW w:w="3209" w:type="dxa"/>
+            <w:vAlign w:val="center"/>
+          </w:tcPr>
+          <w:p>
+            <w:pPr>
+              <w:rPr>
+                <w:rFonts w:ascii="Times New Roman" w:hAnsi="Times New Roman" w:cs="Times New Roman"/>
+                <w:sz w:val="24"/>
+                <w:szCs w:val="24"/>
+              </w:rPr>
+            </w:pPr>
+            <w:r>
+              <w:rPr>
+                <w:rFonts w:ascii="Times New Roman" w:hAnsi="Times New Roman" w:cs="Times New Roman"/>
+                <w:sz w:val="24"/>
+                <w:szCs w:val="24"/>
+              </w:rPr>
+              <w:t>SchedaCreazioneUtente</w:t>
+            </w:r>
+          </w:p>
+        </w:tc>
+        <w:tc>
+          <w:tcPr>
+            <w:tcW w:w="3209" w:type="dxa"/>
+            <w:vAlign w:val="center"/>
+          </w:tcPr>
+          <w:p>
+            <w:pPr>
+              <w:rPr>
+                <w:rFonts w:ascii="Times New Roman" w:hAnsi="Times New Roman" w:cs="Times New Roman"/>
+                <w:sz w:val="24"/>
+                <w:szCs w:val="24"/>
+              </w:rPr>
+            </w:pPr>
+            <w:r>
+              <w:rPr>
+                <w:rFonts w:ascii="Times New Roman" w:hAnsi="Times New Roman" w:cs="Times New Roman"/>
+                <w:sz w:val="24"/>
+                <w:szCs w:val="24"/>
+              </w:rPr>
+              <w:t>Boundary</w:t>
+            </w:r>
+          </w:p>
+        </w:tc>
+        <w:tc>
+          <w:tcPr>
+            <w:tcW w:w="3210" w:type="dxa"/>
+            <w:vAlign w:val="center"/>
+          </w:tcPr>
+          <w:p>
+            <w:pPr>
+              <w:rPr>
+                <w:rFonts w:ascii="Times New Roman" w:hAnsi="Times New Roman" w:cs="Times New Roman"/>
+                <w:sz w:val="24"/>
+                <w:szCs w:val="24"/>
+              </w:rPr>
+            </w:pPr>
+            <w:r>
+              <w:rPr>
+                <w:rFonts w:ascii="Times New Roman" w:hAnsi="Times New Roman" w:cs="Times New Roman"/>
+                <w:sz w:val="24"/>
+                <w:szCs w:val="24"/>
+              </w:rPr>
+              <w:t>Interfaccia per l’inserimento di un nuovo utente nel sistema</w:t>
+            </w:r>
+          </w:p>
+        </w:tc>
+      </w:tr>
+      <w:tr>
+        <w:tc>
+          <w:tcPr>
+            <w:tcW w:w="3209" w:type="dxa"/>
+            <w:vAlign w:val="center"/>
+          </w:tcPr>
+          <w:p>
+            <w:pPr>
+              <w:rPr>
+                <w:rFonts w:ascii="Times New Roman" w:hAnsi="Times New Roman" w:cs="Times New Roman"/>
+                <w:sz w:val="24"/>
+                <w:szCs w:val="24"/>
+              </w:rPr>
+            </w:pPr>
+            <w:r>
+              <w:rPr>
+                <w:rFonts w:ascii="Times New Roman" w:hAnsi="Times New Roman" w:cs="Times New Roman"/>
+                <w:sz w:val="24"/>
+                <w:szCs w:val="24"/>
+              </w:rPr>
+              <w:t>ModProfil</w:t>
+            </w:r>
+            <w:r>
+              <w:rPr>
+                <w:rFonts w:ascii="Times New Roman" w:hAnsi="Times New Roman" w:cs="Times New Roman"/>
+                <w:sz w:val="24"/>
+                <w:szCs w:val="24"/>
+              </w:rPr>
+              <w:t>e</w:t>
+            </w:r>
+            <w:r>
+              <w:rPr>
+                <w:rFonts w:ascii="Times New Roman" w:hAnsi="Times New Roman" w:cs="Times New Roman"/>
+                <w:sz w:val="24"/>
+                <w:szCs w:val="24"/>
+              </w:rPr>
+              <w:t>_control</w:t>
+            </w:r>
+          </w:p>
+        </w:tc>
+        <w:tc>
+          <w:tcPr>
+            <w:tcW w:w="3209" w:type="dxa"/>
+            <w:vAlign w:val="center"/>
+          </w:tcPr>
+          <w:p>
+            <w:pPr>
+              <w:rPr>
+                <w:rFonts w:ascii="Times New Roman" w:hAnsi="Times New Roman" w:cs="Times New Roman"/>
+                <w:sz w:val="24"/>
+                <w:szCs w:val="24"/>
+              </w:rPr>
+            </w:pPr>
+            <w:r>
+              <w:rPr>
+                <w:rFonts w:ascii="Times New Roman" w:hAnsi="Times New Roman" w:cs="Times New Roman"/>
+                <w:sz w:val="24"/>
+                <w:szCs w:val="24"/>
+              </w:rPr>
+              <w:t>Control</w:t>
+            </w:r>
+          </w:p>
+        </w:tc>
+        <w:tc>
+          <w:tcPr>
+            <w:tcW w:w="3210" w:type="dxa"/>
+            <w:vAlign w:val="center"/>
+          </w:tcPr>
+          <w:p>
+            <w:pPr>
+              <w:rPr>
+                <w:rFonts w:ascii="Times New Roman" w:hAnsi="Times New Roman" w:cs="Times New Roman"/>
+                <w:sz w:val="24"/>
+                <w:szCs w:val="24"/>
+              </w:rPr>
+            </w:pPr>
+            <w:r>
+              <w:rPr>
+                <w:rFonts w:ascii="Times New Roman" w:hAnsi="Times New Roman" w:cs="Times New Roman"/>
+                <w:sz w:val="24"/>
+                <w:szCs w:val="24"/>
+              </w:rPr>
+              <w:t xml:space="preserve">Permette di accedere alla scheda modifica di un profilo </w:t>
+            </w:r>
+          </w:p>
+        </w:tc>
+      </w:tr>
+      <w:tr>
+        <w:tc>
+          <w:tcPr>
+            <w:tcW w:w="3209" w:type="dxa"/>
+            <w:vAlign w:val="center"/>
+          </w:tcPr>
+          <w:p>
+            <w:pPr>
+              <w:rPr>
+                <w:rFonts w:ascii="Times New Roman" w:hAnsi="Times New Roman" w:cs="Times New Roman"/>
+                <w:sz w:val="24"/>
+                <w:szCs w:val="24"/>
+              </w:rPr>
+            </w:pPr>
+            <w:r>
+              <w:rPr>
+                <w:rFonts w:ascii="Times New Roman" w:hAnsi="Times New Roman" w:cs="Times New Roman"/>
+                <w:sz w:val="24"/>
+                <w:szCs w:val="24"/>
+              </w:rPr>
+              <w:t>SchedaModificaProfilo</w:t>
+            </w:r>
+          </w:p>
+        </w:tc>
+        <w:tc>
+          <w:tcPr>
+            <w:tcW w:w="3209" w:type="dxa"/>
+            <w:vAlign w:val="center"/>
+          </w:tcPr>
+          <w:p>
+            <w:pPr>
+              <w:rPr>
+                <w:rFonts w:ascii="Times New Roman" w:hAnsi="Times New Roman" w:cs="Times New Roman"/>
+                <w:sz w:val="24"/>
+                <w:szCs w:val="24"/>
+              </w:rPr>
+            </w:pPr>
+            <w:r>
+              <w:rPr>
+                <w:rFonts w:ascii="Times New Roman" w:hAnsi="Times New Roman" w:cs="Times New Roman"/>
+                <w:sz w:val="24"/>
+                <w:szCs w:val="24"/>
+              </w:rPr>
+              <w:t>Boundary</w:t>
+            </w:r>
+          </w:p>
+        </w:tc>
+        <w:tc>
+          <w:tcPr>
+            <w:tcW w:w="3210" w:type="dxa"/>
+            <w:vAlign w:val="center"/>
+          </w:tcPr>
+          <w:p>
+            <w:pPr>
+              <w:rPr>
+                <w:rFonts w:ascii="Times New Roman" w:hAnsi="Times New Roman" w:cs="Times New Roman"/>
+                <w:sz w:val="24"/>
+                <w:szCs w:val="24"/>
+              </w:rPr>
+            </w:pPr>
+            <w:r>
+              <w:rPr>
+                <w:rFonts w:ascii="Times New Roman" w:hAnsi="Times New Roman" w:cs="Times New Roman"/>
+                <w:sz w:val="24"/>
+                <w:szCs w:val="24"/>
+              </w:rPr>
+              <w:t>Interfaccia per la modifica di profilo da parte di un gestore degli account</w:t>
+            </w:r>
+          </w:p>
+        </w:tc>
+      </w:tr>
+      <w:tr>
+        <w:tc>
+          <w:tcPr>
+            <w:tcW w:w="3209" w:type="dxa"/>
+            <w:vAlign w:val="center"/>
+          </w:tcPr>
+          <w:p>
+            <w:pPr>
+              <w:rPr>
+                <w:rFonts w:ascii="Times New Roman" w:hAnsi="Times New Roman" w:cs="Times New Roman"/>
+                <w:sz w:val="24"/>
+                <w:szCs w:val="24"/>
+              </w:rPr>
+            </w:pPr>
+            <w:r>
+              <w:rPr>
+                <w:rFonts w:ascii="Times New Roman" w:hAnsi="Times New Roman" w:cs="Times New Roman"/>
+                <w:sz w:val="24"/>
+                <w:szCs w:val="24"/>
+              </w:rPr>
+              <w:t>ReplacePwd_control</w:t>
+            </w:r>
+          </w:p>
+        </w:tc>
+        <w:tc>
+          <w:tcPr>
+            <w:tcW w:w="3209" w:type="dxa"/>
+            <w:vAlign w:val="center"/>
+          </w:tcPr>
+          <w:p>
+            <w:pPr>
+              <w:rPr>
+                <w:rFonts w:ascii="Times New Roman" w:hAnsi="Times New Roman" w:cs="Times New Roman"/>
+                <w:sz w:val="24"/>
+                <w:szCs w:val="24"/>
+              </w:rPr>
+            </w:pPr>
+            <w:r>
+              <w:rPr>
+                <w:rFonts w:ascii="Times New Roman" w:hAnsi="Times New Roman" w:cs="Times New Roman"/>
+                <w:sz w:val="24"/>
+                <w:szCs w:val="24"/>
+              </w:rPr>
+              <w:t>Control</w:t>
+            </w:r>
+          </w:p>
+        </w:tc>
+        <w:tc>
+          <w:tcPr>
+            <w:tcW w:w="3210" w:type="dxa"/>
+            <w:vAlign w:val="center"/>
+          </w:tcPr>
+          <w:p>
+            <w:pPr>
+              <w:rPr>
+                <w:rFonts w:ascii="Times New Roman" w:hAnsi="Times New Roman" w:cs="Times New Roman"/>
+                <w:sz w:val="24"/>
+                <w:szCs w:val="24"/>
+              </w:rPr>
+            </w:pPr>
+            <w:r>
+              <w:rPr>
+                <w:rFonts w:ascii="Times New Roman" w:hAnsi="Times New Roman" w:cs="Times New Roman"/>
+                <w:sz w:val="24"/>
+                <w:szCs w:val="24"/>
+              </w:rPr>
+              <w:t>Permette di generare una nuova password ad un utente</w:t>
+            </w:r>
+          </w:p>
+        </w:tc>
+      </w:tr>
+      <w:tr>
+        <w:tc>
+          <w:tcPr>
+            <w:tcW w:w="3209" w:type="dxa"/>
+            <w:vAlign w:val="center"/>
+          </w:tcPr>
+          <w:p>
+            <w:pPr>
+              <w:rPr>
+                <w:rFonts w:ascii="Times New Roman" w:hAnsi="Times New Roman" w:cs="Times New Roman"/>
+                <w:sz w:val="24"/>
+                <w:szCs w:val="24"/>
+              </w:rPr>
+            </w:pPr>
+            <w:r>
+              <w:rPr>
+                <w:rFonts w:ascii="Times New Roman" w:hAnsi="Times New Roman" w:cs="Times New Roman"/>
+                <w:sz w:val="24"/>
+                <w:szCs w:val="24"/>
+              </w:rPr>
+              <w:t>ChangeRole_control</w:t>
+            </w:r>
+          </w:p>
+        </w:tc>
+        <w:tc>
+          <w:tcPr>
+            <w:tcW w:w="3209" w:type="dxa"/>
+            <w:vAlign w:val="center"/>
+          </w:tcPr>
+          <w:p>
+            <w:pPr>
+              <w:rPr>
+                <w:rFonts w:ascii="Times New Roman" w:hAnsi="Times New Roman" w:cs="Times New Roman"/>
+                <w:sz w:val="24"/>
+                <w:szCs w:val="24"/>
+              </w:rPr>
+            </w:pPr>
+            <w:r>
+              <w:rPr>
+                <w:rFonts w:ascii="Times New Roman" w:hAnsi="Times New Roman" w:cs="Times New Roman"/>
+                <w:sz w:val="24"/>
+                <w:szCs w:val="24"/>
+              </w:rPr>
+              <w:t>Control</w:t>
+            </w:r>
+          </w:p>
+        </w:tc>
+        <w:tc>
+          <w:tcPr>
+            <w:tcW w:w="3210" w:type="dxa"/>
+            <w:vAlign w:val="center"/>
+          </w:tcPr>
+          <w:p>
+            <w:pPr>
+              <w:rPr>
+                <w:rFonts w:ascii="Times New Roman" w:hAnsi="Times New Roman" w:cs="Times New Roman"/>
+                <w:sz w:val="24"/>
+                <w:szCs w:val="24"/>
+              </w:rPr>
+            </w:pPr>
+            <w:r>
+              <w:rPr>
+                <w:rFonts w:ascii="Times New Roman" w:hAnsi="Times New Roman" w:cs="Times New Roman"/>
+                <w:sz w:val="24"/>
+                <w:szCs w:val="24"/>
+              </w:rPr>
+              <w:t xml:space="preserve">Permette </w:t>
+            </w:r>
+            <w:r>
+              <w:rPr>
+                <w:rFonts w:ascii="Times New Roman" w:hAnsi="Times New Roman" w:cs="Times New Roman"/>
+                <w:sz w:val="24"/>
+                <w:szCs w:val="24"/>
+              </w:rPr>
+              <w:t>il cambiamento di ruolo di un utente</w:t>
+            </w:r>
+          </w:p>
+        </w:tc>
+      </w:tr>
+      <w:tr>
+        <w:tc>
+          <w:tcPr>
+            <w:tcW w:w="3209" w:type="dxa"/>
+            <w:vAlign w:val="center"/>
+          </w:tcPr>
+          <w:p>
+            <w:pPr>
+              <w:rPr>
+                <w:rFonts w:ascii="Times New Roman" w:hAnsi="Times New Roman" w:cs="Times New Roman"/>
+                <w:sz w:val="24"/>
+                <w:szCs w:val="24"/>
+              </w:rPr>
+            </w:pPr>
+            <w:r>
+              <w:rPr>
+                <w:rFonts w:ascii="Times New Roman" w:hAnsi="Times New Roman" w:cs="Times New Roman"/>
+                <w:sz w:val="24"/>
+                <w:szCs w:val="24"/>
+              </w:rPr>
+              <w:t>ChangeSup_control</w:t>
+            </w:r>
+          </w:p>
+        </w:tc>
+        <w:tc>
+          <w:tcPr>
+            <w:tcW w:w="3209" w:type="dxa"/>
+            <w:vAlign w:val="center"/>
+          </w:tcPr>
+          <w:p>
+            <w:pPr>
+              <w:rPr>
+                <w:rFonts w:ascii="Times New Roman" w:hAnsi="Times New Roman" w:cs="Times New Roman"/>
+                <w:sz w:val="24"/>
+                <w:szCs w:val="24"/>
+              </w:rPr>
+            </w:pPr>
+            <w:r>
+              <w:rPr>
+                <w:rFonts w:ascii="Times New Roman" w:hAnsi="Times New Roman" w:cs="Times New Roman"/>
+                <w:sz w:val="24"/>
+                <w:szCs w:val="24"/>
+              </w:rPr>
+              <w:t>Control</w:t>
+            </w:r>
+          </w:p>
+        </w:tc>
+        <w:tc>
+          <w:tcPr>
+            <w:tcW w:w="3210" w:type="dxa"/>
+            <w:vAlign w:val="center"/>
+          </w:tcPr>
+          <w:p>
+            <w:pPr>
+              <w:rPr>
+                <w:rFonts w:ascii="Times New Roman" w:hAnsi="Times New Roman" w:cs="Times New Roman"/>
+                <w:sz w:val="24"/>
+                <w:szCs w:val="24"/>
+              </w:rPr>
+            </w:pPr>
+            <w:r>
+              <w:rPr>
+                <w:rFonts w:ascii="Times New Roman" w:hAnsi="Times New Roman" w:cs="Times New Roman"/>
+                <w:sz w:val="24"/>
+                <w:szCs w:val="24"/>
+              </w:rPr>
+              <w:t>Permette il cambiamento del supervisore a cui è assegnato il dipendente</w:t>
+            </w:r>
+          </w:p>
+        </w:tc>
+      </w:tr>
+      <w:tr>
+        <w:tc>
+          <w:tcPr>
+            <w:tcW w:w="3209" w:type="dxa"/>
+            <w:vAlign w:val="center"/>
+          </w:tcPr>
+          <w:p>
+            <w:pPr>
+              <w:rPr>
+                <w:rFonts w:ascii="Times New Roman" w:hAnsi="Times New Roman" w:cs="Times New Roman"/>
+                <w:sz w:val="24"/>
+                <w:szCs w:val="24"/>
+              </w:rPr>
+            </w:pPr>
+            <w:r>
+              <w:rPr>
+                <w:rFonts w:ascii="Times New Roman" w:hAnsi="Times New Roman" w:cs="Times New Roman"/>
+                <w:sz w:val="24"/>
+                <w:szCs w:val="24"/>
+              </w:rPr>
+              <w:lastRenderedPageBreak/>
+              <w:t>DeleteAccount_control</w:t>
+            </w:r>
+          </w:p>
+        </w:tc>
+        <w:tc>
+          <w:tcPr>
+            <w:tcW w:w="3209" w:type="dxa"/>
+            <w:vAlign w:val="center"/>
+          </w:tcPr>
+          <w:p>
+            <w:pPr>
+              <w:rPr>
+                <w:rFonts w:ascii="Times New Roman" w:hAnsi="Times New Roman" w:cs="Times New Roman"/>
+                <w:sz w:val="24"/>
+                <w:szCs w:val="24"/>
+              </w:rPr>
+            </w:pPr>
+            <w:r>
+              <w:rPr>
+                <w:rFonts w:ascii="Times New Roman" w:hAnsi="Times New Roman" w:cs="Times New Roman"/>
+                <w:sz w:val="24"/>
+                <w:szCs w:val="24"/>
+              </w:rPr>
+              <w:t>Control</w:t>
+            </w:r>
+          </w:p>
+        </w:tc>
+        <w:tc>
+          <w:tcPr>
+            <w:tcW w:w="3210" w:type="dxa"/>
+            <w:vAlign w:val="center"/>
+          </w:tcPr>
+          <w:p>
+            <w:pPr>
+              <w:rPr>
+                <w:rFonts w:ascii="Times New Roman" w:hAnsi="Times New Roman" w:cs="Times New Roman"/>
+                <w:sz w:val="24"/>
+                <w:szCs w:val="24"/>
+              </w:rPr>
+            </w:pPr>
+            <w:r>
+              <w:rPr>
+                <w:rFonts w:ascii="Times New Roman" w:hAnsi="Times New Roman" w:cs="Times New Roman"/>
+                <w:sz w:val="24"/>
+                <w:szCs w:val="24"/>
+              </w:rPr>
+              <w:t>Permette l’eliminazione di un utente dal sistema</w:t>
             </w:r>
           </w:p>
         </w:tc>

</xml_diff>